<commit_message>
Fix spacing and typos in Publications section
</commit_message>
<xml_diff>
--- a/files/JPreciado_Resume_2024.docx
+++ b/files/JPreciado_Resume_2024.docx
@@ -162,19 +162,8 @@
                 <w:szCs w:val="20"/>
                 <w:lang w:val="en-CA"/>
               </w:rPr>
-              <w:t>linkedin.com/in/</w:t>
-            </w:r>
-            <w:proofErr w:type="spellStart"/>
-            <w:r>
-              <w:rPr>
-                <w:rFonts w:asciiTheme="majorHAnsi" w:hAnsiTheme="majorHAnsi" w:cstheme="majorHAnsi"/>
-                <w:sz w:val="20"/>
-                <w:szCs w:val="20"/>
-                <w:lang w:val="en-CA"/>
-              </w:rPr>
-              <w:t>alexpreciado</w:t>
-            </w:r>
-            <w:proofErr w:type="spellEnd"/>
+              <w:t>linkedin.com/in/alexpreciado</w:t>
+            </w:r>
           </w:p>
         </w:tc>
       </w:tr>
@@ -4057,18 +4046,8 @@
           <w:sz w:val="20"/>
           <w:szCs w:val="20"/>
         </w:rPr>
-        <w:t xml:space="preserve">VII </w:t>
-      </w:r>
-      <w:proofErr w:type="spellStart"/>
-      <w:r>
-        <w:rPr>
-          <w:rFonts w:ascii="Constantia" w:hAnsi="Constantia"/>
-          <w:sz w:val="20"/>
-          <w:szCs w:val="20"/>
-        </w:rPr>
-        <w:t>Ibero</w:t>
-      </w:r>
-      <w:proofErr w:type="spellEnd"/>
+        <w:t>VII Ibero</w:t>
+      </w:r>
       <w:r>
         <w:rPr>
           <w:rFonts w:ascii="Constantia" w:hAnsi="Constantia"/>
@@ -4310,27 +4289,7 @@
             <w:sz w:val="20"/>
             <w:szCs w:val="20"/>
           </w:rPr>
-          <w:t>Well-posed Cauchy formulation for Einstein-</w:t>
-        </w:r>
-        <w:proofErr w:type="spellStart"/>
-        <w:r>
-          <w:rPr>
-            <w:rStyle w:val="Hyperlink"/>
-            <w:rFonts w:ascii="Constantia" w:hAnsi="Constantia"/>
-            <w:sz w:val="20"/>
-            <w:szCs w:val="20"/>
-          </w:rPr>
-          <w:t>æther</w:t>
-        </w:r>
-        <w:proofErr w:type="spellEnd"/>
-        <w:r>
-          <w:rPr>
-            <w:rStyle w:val="Hyperlink"/>
-            <w:rFonts w:ascii="Constantia" w:hAnsi="Constantia"/>
-            <w:sz w:val="20"/>
-            <w:szCs w:val="20"/>
-          </w:rPr>
-          <w:t xml:space="preserve"> theory</w:t>
+          <w:t>Well-posed Cauchy formulation for Einstein-æther theory</w:t>
         </w:r>
       </w:hyperlink>
       <w:r>
@@ -4406,27 +4365,7 @@
             <w:sz w:val="20"/>
             <w:szCs w:val="20"/>
           </w:rPr>
-          <w:t xml:space="preserve">Quantum cosmology in </w:t>
-        </w:r>
-        <w:proofErr w:type="spellStart"/>
-        <w:r>
-          <w:rPr>
-            <w:rStyle w:val="Hyperlink"/>
-            <w:rFonts w:ascii="Constantia" w:hAnsi="Constantia"/>
-            <w:sz w:val="20"/>
-            <w:szCs w:val="20"/>
-          </w:rPr>
-          <w:t>Hořava-Lifshitz</w:t>
-        </w:r>
-        <w:proofErr w:type="spellEnd"/>
-        <w:r>
-          <w:rPr>
-            <w:rStyle w:val="Hyperlink"/>
-            <w:rFonts w:ascii="Constantia" w:hAnsi="Constantia"/>
-            <w:sz w:val="20"/>
-            <w:szCs w:val="20"/>
-          </w:rPr>
-          <w:t xml:space="preserve"> gravity</w:t>
+          <w:t>Quantum cosmology in Hořava-Lifshitz gravity</w:t>
         </w:r>
       </w:hyperlink>
       <w:r>
@@ -4472,27 +4411,7 @@
             <w:sz w:val="20"/>
             <w:szCs w:val="20"/>
           </w:rPr>
-          <w:t xml:space="preserve">A quantum cosmological model in </w:t>
-        </w:r>
-        <w:proofErr w:type="spellStart"/>
-        <w:r>
-          <w:rPr>
-            <w:rStyle w:val="Hyperlink"/>
-            <w:rFonts w:ascii="Constantia" w:hAnsi="Constantia"/>
-            <w:sz w:val="20"/>
-            <w:szCs w:val="20"/>
-          </w:rPr>
-          <w:t>Hořava‐Lifshitz</w:t>
-        </w:r>
-        <w:proofErr w:type="spellEnd"/>
-        <w:r>
-          <w:rPr>
-            <w:rStyle w:val="Hyperlink"/>
-            <w:rFonts w:ascii="Constantia" w:hAnsi="Constantia"/>
-            <w:sz w:val="20"/>
-            <w:szCs w:val="20"/>
-          </w:rPr>
-          <w:t xml:space="preserve"> gravity</w:t>
+          <w:t>A quantum cosmological model in Hořava‐Lifshitz gravity</w:t>
         </w:r>
       </w:hyperlink>
       <w:r>
@@ -4535,20 +4454,26 @@
           <w:sz w:val="20"/>
           <w:szCs w:val="20"/>
         </w:rPr>
-        <w:t>Publications with the Event Horizon Telescope Collaboration:</w:t>
-      </w:r>
-    </w:p>
-    <w:p>
-      <w:pPr>
-        <w:ind w:right="600"/>
-        <w:jc w:val="both"/>
+        <w:t xml:space="preserve">Publications with the Event Horizon Telescope </w:t>
+      </w:r>
+      <w:r>
         <w:rPr>
           <w:rFonts w:ascii="Constantia" w:hAnsi="Constantia"/>
           <w:color w:val="000000"/>
           <w:sz w:val="20"/>
           <w:szCs w:val="20"/>
         </w:rPr>
-      </w:pPr>
+        <w:t xml:space="preserve">(EHT) </w:t>
+      </w:r>
+      <w:r>
+        <w:rPr>
+          <w:rFonts w:ascii="Constantia" w:hAnsi="Constantia"/>
+          <w:color w:val="000000"/>
+          <w:sz w:val="20"/>
+          <w:szCs w:val="20"/>
+        </w:rPr>
+        <w:t>Collaboration:</w:t>
+      </w:r>
     </w:p>
     <w:p>
       <w:pPr>
@@ -4595,7 +4520,6 @@
         </w:rPr>
         <w:t> </w:t>
       </w:r>
-      <w:proofErr w:type="spellStart"/>
       <w:r>
         <w:rPr>
           <w:rFonts w:ascii="Constantia" w:hAnsi="Constantia"/>
@@ -4603,17 +4527,7 @@
           <w:sz w:val="20"/>
           <w:szCs w:val="20"/>
         </w:rPr>
-        <w:t>ApJ</w:t>
-      </w:r>
-      <w:proofErr w:type="spellEnd"/>
-      <w:r>
-        <w:rPr>
-          <w:rFonts w:ascii="Constantia" w:hAnsi="Constantia"/>
-          <w:i/>
-          <w:sz w:val="20"/>
-          <w:szCs w:val="20"/>
-        </w:rPr>
-        <w:t xml:space="preserve"> Letters</w:t>
+        <w:t>ApJ Letters</w:t>
       </w:r>
       <w:r>
         <w:rPr>
@@ -4700,7 +4614,6 @@
         </w:rPr>
         <w:t xml:space="preserve">, </w:t>
       </w:r>
-      <w:proofErr w:type="spellStart"/>
       <w:r>
         <w:rPr>
           <w:rFonts w:ascii="Constantia" w:hAnsi="Constantia"/>
@@ -4708,17 +4621,7 @@
           <w:sz w:val="20"/>
           <w:szCs w:val="20"/>
         </w:rPr>
-        <w:t>ApJ</w:t>
-      </w:r>
-      <w:proofErr w:type="spellEnd"/>
-      <w:r>
-        <w:rPr>
-          <w:rFonts w:ascii="Constantia" w:hAnsi="Constantia"/>
-          <w:i/>
-          <w:sz w:val="20"/>
-          <w:szCs w:val="20"/>
-        </w:rPr>
-        <w:t xml:space="preserve"> Letters</w:t>
+        <w:t>ApJ Letters</w:t>
       </w:r>
       <w:r>
         <w:rPr>
@@ -4809,7 +4712,6 @@
         </w:rPr>
         <w:t xml:space="preserve"> </w:t>
       </w:r>
-      <w:proofErr w:type="spellStart"/>
       <w:r>
         <w:rPr>
           <w:rFonts w:ascii="Constantia" w:hAnsi="Constantia" w:cs="Arial"/>
@@ -4834,7 +4736,6 @@
         </w:rPr>
         <w:t>JS</w:t>
       </w:r>
-      <w:proofErr w:type="spellEnd"/>
       <w:r>
         <w:rPr>
           <w:rFonts w:ascii="Constantia" w:hAnsi="Constantia" w:cs="Arial"/>
@@ -4859,11 +4760,8 @@
     </w:p>
     <w:p>
       <w:pPr>
-        <w:ind w:right="600"/>
-        <w:jc w:val="both"/>
-        <w:rPr>
-          <w:rFonts w:ascii="Constantia" w:hAnsi="Constantia"/>
-          <w:color w:val="000000"/>
+        <w:rPr>
+          <w:rFonts w:ascii="Constantia" w:hAnsi="Constantia"/>
           <w:sz w:val="20"/>
           <w:szCs w:val="20"/>
         </w:rPr>
@@ -4871,49 +4769,7 @@
     </w:p>
     <w:p>
       <w:pPr>
-        <w:rPr>
-          <w:rFonts w:ascii="Constantia" w:hAnsi="Constantia"/>
-          <w:sz w:val="20"/>
-          <w:szCs w:val="20"/>
-        </w:rPr>
-      </w:pPr>
-    </w:p>
-    <w:p>
-      <w:pPr>
         <w:textAlignment w:val="baseline"/>
-        <w:rPr>
-          <w:rFonts w:ascii="Constantia" w:hAnsi="Constantia"/>
-          <w:sz w:val="20"/>
-          <w:szCs w:val="20"/>
-        </w:rPr>
-      </w:pPr>
-      <w:r>
-        <w:rPr>
-          <w:rFonts w:ascii="Constantia" w:hAnsi="Constantia"/>
-          <w:sz w:val="20"/>
-          <w:szCs w:val="20"/>
-        </w:rPr>
-        <w:t xml:space="preserve">First </w:t>
-      </w:r>
-      <w:proofErr w:type="spellStart"/>
-      <w:r>
-        <w:rPr>
-          <w:rFonts w:ascii="Constantia" w:hAnsi="Constantia"/>
-          <w:sz w:val="20"/>
-          <w:szCs w:val="20"/>
-        </w:rPr>
-        <w:t>Sgr</w:t>
-      </w:r>
-      <w:proofErr w:type="spellEnd"/>
-      <w:r>
-        <w:rPr>
-          <w:rFonts w:ascii="Constantia" w:hAnsi="Constantia"/>
-          <w:sz w:val="20"/>
-          <w:szCs w:val="20"/>
-        </w:rPr>
-        <w:t xml:space="preserve"> A* EHT Results (</w:t>
-      </w:r>
-      <w:r>
         <w:rPr>
           <w:rStyle w:val="Emphasis"/>
           <w:rFonts w:ascii="Constantia" w:hAnsi="Constantia"/>
@@ -4921,22 +4777,17 @@
           <w:iCs w:val="0"/>
           <w:sz w:val="20"/>
           <w:szCs w:val="20"/>
-          <w:bdr w:val="none" w:sz="0" w:space="0" w:color="auto" w:frame="1"/>
-        </w:rPr>
-        <w:t xml:space="preserve">The </w:t>
-      </w:r>
-      <w:r>
-        <w:rPr>
-          <w:rFonts w:ascii="Constantia" w:hAnsi="Constantia"/>
-          <w:sz w:val="20"/>
-          <w:szCs w:val="20"/>
-        </w:rPr>
-        <w:t>First Image of the Black Hole in the Center of our Galaxy):</w:t>
-      </w:r>
-    </w:p>
-    <w:p>
-      <w:pPr>
-        <w:textAlignment w:val="baseline"/>
+        </w:rPr>
+      </w:pPr>
+      <w:r>
+        <w:rPr>
+          <w:rFonts w:ascii="Constantia" w:hAnsi="Constantia"/>
+          <w:sz w:val="20"/>
+          <w:szCs w:val="20"/>
+        </w:rPr>
+        <w:t>First Sgr A* EHT Results (</w:t>
+      </w:r>
+      <w:r>
         <w:rPr>
           <w:rStyle w:val="Emphasis"/>
           <w:rFonts w:ascii="Constantia" w:hAnsi="Constantia"/>
@@ -4946,7 +4797,16 @@
           <w:szCs w:val="20"/>
           <w:bdr w:val="none" w:sz="0" w:space="0" w:color="auto" w:frame="1"/>
         </w:rPr>
-      </w:pPr>
+        <w:t xml:space="preserve">The </w:t>
+      </w:r>
+      <w:r>
+        <w:rPr>
+          <w:rFonts w:ascii="Constantia" w:hAnsi="Constantia"/>
+          <w:sz w:val="20"/>
+          <w:szCs w:val="20"/>
+        </w:rPr>
+        <w:t>First Image of the Black Hole in the Center of our Galaxy):</w:t>
+      </w:r>
     </w:p>
     <w:p>
       <w:pPr>
@@ -4983,7 +4843,6 @@
         </w:rPr>
         <w:t xml:space="preserve">, </w:t>
       </w:r>
-      <w:proofErr w:type="spellStart"/>
       <w:r>
         <w:rPr>
           <w:rFonts w:ascii="Constantia" w:hAnsi="Constantia"/>
@@ -4991,17 +4850,7 @@
           <w:sz w:val="20"/>
           <w:szCs w:val="20"/>
         </w:rPr>
-        <w:t>ApJ</w:t>
-      </w:r>
-      <w:proofErr w:type="spellEnd"/>
-      <w:r>
-        <w:rPr>
-          <w:rFonts w:ascii="Constantia" w:hAnsi="Constantia"/>
-          <w:i/>
-          <w:sz w:val="20"/>
-          <w:szCs w:val="20"/>
-        </w:rPr>
-        <w:t xml:space="preserve"> Letters</w:t>
+        <w:t>ApJ Letters</w:t>
       </w:r>
       <w:r>
         <w:rPr>
@@ -5047,7 +4896,6 @@
         </w:rPr>
         <w:t xml:space="preserve">, </w:t>
       </w:r>
-      <w:proofErr w:type="spellStart"/>
       <w:r>
         <w:rPr>
           <w:rFonts w:ascii="Constantia" w:hAnsi="Constantia"/>
@@ -5055,17 +4903,7 @@
           <w:sz w:val="20"/>
           <w:szCs w:val="20"/>
         </w:rPr>
-        <w:t>ApJ</w:t>
-      </w:r>
-      <w:proofErr w:type="spellEnd"/>
-      <w:r>
-        <w:rPr>
-          <w:rFonts w:ascii="Constantia" w:hAnsi="Constantia"/>
-          <w:i/>
-          <w:sz w:val="20"/>
-          <w:szCs w:val="20"/>
-        </w:rPr>
-        <w:t xml:space="preserve"> Letters</w:t>
+        <w:t>ApJ Letters</w:t>
       </w:r>
       <w:r>
         <w:rPr>
@@ -5111,7 +4949,6 @@
         </w:rPr>
         <w:t xml:space="preserve">, </w:t>
       </w:r>
-      <w:proofErr w:type="spellStart"/>
       <w:r>
         <w:rPr>
           <w:rFonts w:ascii="Constantia" w:hAnsi="Constantia"/>
@@ -5119,17 +4956,7 @@
           <w:sz w:val="20"/>
           <w:szCs w:val="20"/>
         </w:rPr>
-        <w:t>ApJ</w:t>
-      </w:r>
-      <w:proofErr w:type="spellEnd"/>
-      <w:r>
-        <w:rPr>
-          <w:rFonts w:ascii="Constantia" w:hAnsi="Constantia"/>
-          <w:i/>
-          <w:sz w:val="20"/>
-          <w:szCs w:val="20"/>
-        </w:rPr>
-        <w:t xml:space="preserve"> Letters</w:t>
+        <w:t>ApJ Letters</w:t>
       </w:r>
       <w:r>
         <w:rPr>
@@ -5175,7 +5002,6 @@
         </w:rPr>
         <w:t xml:space="preserve">, </w:t>
       </w:r>
-      <w:proofErr w:type="spellStart"/>
       <w:r>
         <w:rPr>
           <w:rFonts w:ascii="Constantia" w:hAnsi="Constantia"/>
@@ -5183,17 +5009,7 @@
           <w:sz w:val="20"/>
           <w:szCs w:val="20"/>
         </w:rPr>
-        <w:t>ApJ</w:t>
-      </w:r>
-      <w:proofErr w:type="spellEnd"/>
-      <w:r>
-        <w:rPr>
-          <w:rFonts w:ascii="Constantia" w:hAnsi="Constantia"/>
-          <w:i/>
-          <w:sz w:val="20"/>
-          <w:szCs w:val="20"/>
-        </w:rPr>
-        <w:t xml:space="preserve"> Letters</w:t>
+        <w:t>ApJ Letters</w:t>
       </w:r>
       <w:r>
         <w:rPr>
@@ -5239,7 +5055,6 @@
         </w:rPr>
         <w:t xml:space="preserve">, </w:t>
       </w:r>
-      <w:proofErr w:type="spellStart"/>
       <w:r>
         <w:rPr>
           <w:rFonts w:ascii="Constantia" w:hAnsi="Constantia"/>
@@ -5247,17 +5062,7 @@
           <w:sz w:val="20"/>
           <w:szCs w:val="20"/>
         </w:rPr>
-        <w:t>ApJ</w:t>
-      </w:r>
-      <w:proofErr w:type="spellEnd"/>
-      <w:r>
-        <w:rPr>
-          <w:rFonts w:ascii="Constantia" w:hAnsi="Constantia"/>
-          <w:i/>
-          <w:sz w:val="20"/>
-          <w:szCs w:val="20"/>
-        </w:rPr>
-        <w:t xml:space="preserve"> Letters</w:t>
+        <w:t>ApJ Letters</w:t>
       </w:r>
       <w:r>
         <w:rPr>
@@ -5303,7 +5108,6 @@
         </w:rPr>
         <w:t xml:space="preserve">, </w:t>
       </w:r>
-      <w:proofErr w:type="spellStart"/>
       <w:r>
         <w:rPr>
           <w:rFonts w:ascii="Constantia" w:hAnsi="Constantia"/>
@@ -5311,17 +5115,7 @@
           <w:sz w:val="20"/>
           <w:szCs w:val="20"/>
         </w:rPr>
-        <w:t>ApJ</w:t>
-      </w:r>
-      <w:proofErr w:type="spellEnd"/>
-      <w:r>
-        <w:rPr>
-          <w:rFonts w:ascii="Constantia" w:hAnsi="Constantia"/>
-          <w:i/>
-          <w:sz w:val="20"/>
-          <w:szCs w:val="20"/>
-        </w:rPr>
-        <w:t xml:space="preserve"> Letters</w:t>
+        <w:t>ApJ Letters</w:t>
       </w:r>
       <w:r>
         <w:rPr>
@@ -5354,6 +5148,8 @@
         <w:rPr>
           <w:rStyle w:val="Emphasis"/>
           <w:rFonts w:ascii="Constantia" w:hAnsi="Constantia"/>
+          <w:i w:val="0"/>
+          <w:iCs w:val="0"/>
           <w:sz w:val="20"/>
           <w:szCs w:val="20"/>
           <w:bdr w:val="none" w:sz="0" w:space="0" w:color="auto" w:frame="1"/>
@@ -5397,16 +5193,6 @@
         </w:rPr>
         <w:t>First Image of the Black Hole in the Center of the M87 Galaxy):</w:t>
       </w:r>
-    </w:p>
-    <w:p>
-      <w:pPr>
-        <w:textAlignment w:val="baseline"/>
-        <w:rPr>
-          <w:rFonts w:ascii="Constantia" w:hAnsi="Constantia"/>
-          <w:sz w:val="20"/>
-          <w:szCs w:val="20"/>
-        </w:rPr>
-      </w:pPr>
     </w:p>
     <w:p>
       <w:pPr>
@@ -5978,27 +5764,7 @@
             <w:sz w:val="20"/>
             <w:szCs w:val="20"/>
           </w:rPr>
-          <w:t xml:space="preserve">VII. </w:t>
-        </w:r>
-        <w:proofErr w:type="spellStart"/>
-        <w:r>
-          <w:rPr>
-            <w:rStyle w:val="Hyperlink"/>
-            <w:rFonts w:ascii="Constantia" w:hAnsi="Constantia"/>
-            <w:sz w:val="20"/>
-            <w:szCs w:val="20"/>
-          </w:rPr>
-          <w:t>Polarizaton</w:t>
-        </w:r>
-        <w:proofErr w:type="spellEnd"/>
-        <w:r>
-          <w:rPr>
-            <w:rStyle w:val="Hyperlink"/>
-            <w:rFonts w:ascii="Constantia" w:hAnsi="Constantia"/>
-            <w:sz w:val="20"/>
-            <w:szCs w:val="20"/>
-          </w:rPr>
-          <w:t xml:space="preserve"> of the Ring</w:t>
+          <w:t>VII. Polarization of the Ring</w:t>
         </w:r>
       </w:hyperlink>
       <w:r>
@@ -6017,7 +5783,6 @@
         </w:rPr>
         <w:t xml:space="preserve"> </w:t>
       </w:r>
-      <w:proofErr w:type="spellStart"/>
       <w:r>
         <w:rPr>
           <w:rFonts w:ascii="Constantia" w:hAnsi="Constantia"/>
@@ -6025,17 +5790,7 @@
           <w:sz w:val="20"/>
           <w:szCs w:val="20"/>
         </w:rPr>
-        <w:t>ApJ</w:t>
-      </w:r>
-      <w:proofErr w:type="spellEnd"/>
-      <w:r>
-        <w:rPr>
-          <w:rFonts w:ascii="Constantia" w:hAnsi="Constantia"/>
-          <w:i/>
-          <w:sz w:val="20"/>
-          <w:szCs w:val="20"/>
-        </w:rPr>
-        <w:t xml:space="preserve"> Letters</w:t>
+        <w:t>ApJ Letters</w:t>
       </w:r>
       <w:r>
         <w:rPr>
@@ -6147,7 +5902,6 @@
         </w:rPr>
         <w:t xml:space="preserve"> </w:t>
       </w:r>
-      <w:proofErr w:type="spellStart"/>
       <w:r>
         <w:rPr>
           <w:rFonts w:ascii="Constantia" w:hAnsi="Constantia"/>
@@ -6155,17 +5909,7 @@
           <w:sz w:val="20"/>
           <w:szCs w:val="20"/>
         </w:rPr>
-        <w:t>ApJ</w:t>
-      </w:r>
-      <w:proofErr w:type="spellEnd"/>
-      <w:r>
-        <w:rPr>
-          <w:rFonts w:ascii="Constantia" w:hAnsi="Constantia"/>
-          <w:i/>
-          <w:sz w:val="20"/>
-          <w:szCs w:val="20"/>
-        </w:rPr>
-        <w:t xml:space="preserve"> Letters</w:t>
+        <w:t>ApJ Letters</w:t>
       </w:r>
       <w:r>
         <w:rPr>
@@ -6292,27 +6036,7 @@
           <w:sz w:val="20"/>
           <w:szCs w:val="20"/>
         </w:rPr>
-        <w:t xml:space="preserve">, </w:t>
-      </w:r>
-      <w:proofErr w:type="spellStart"/>
-      <w:r>
-        <w:rPr>
-          <w:rFonts w:ascii="Constantia" w:hAnsi="Constantia"/>
-          <w:i/>
-          <w:sz w:val="20"/>
-          <w:szCs w:val="20"/>
-        </w:rPr>
-        <w:t>ApJ</w:t>
-      </w:r>
-      <w:proofErr w:type="spellEnd"/>
-      <w:r>
-        <w:rPr>
-          <w:rFonts w:ascii="Constantia" w:hAnsi="Constantia"/>
-          <w:i/>
-          <w:sz w:val="20"/>
-          <w:szCs w:val="20"/>
-        </w:rPr>
-        <w:t xml:space="preserve"> Letters, 957 (2023) L20</w:t>
+        <w:t>, ApJ Letters, 957 (2023) L20</w:t>
       </w:r>
     </w:p>
     <w:p>
@@ -6498,7 +6222,7 @@
         <v:path o:extrusionok="f" gradientshapeok="t" o:connecttype="rect"/>
         <o:lock v:ext="edit" aspectratio="t"/>
       </v:shapetype>
-      <v:shape id="_x0000_i1096" type="#_x0000_t75" style="width:156pt;height:2in;visibility:visible;mso-wrap-style:square" o:bullet="t">
+      <v:shape id="_x0000_i1105" type="#_x0000_t75" style="width:156pt;height:2in;visibility:visible;mso-wrap-style:square" o:bullet="t">
         <v:imagedata r:id="rId1" o:title="" cropright="4658f"/>
         <o:lock v:ext="edit" aspectratio="f"/>
       </v:shape>

</xml_diff>

<commit_message>
Add publication & fix spacing
</commit_message>
<xml_diff>
--- a/files/JPreciado_Resume_2024.docx
+++ b/files/JPreciado_Resume_2024.docx
@@ -4744,24 +4744,97 @@
           <w:sz w:val="20"/>
           <w:szCs w:val="20"/>
         </w:rPr>
-        <w:t>, 243 (2019) 26</w:t>
-      </w:r>
-      <w:r>
-        <w:rPr>
-          <w:rFonts w:ascii="Constantia" w:hAnsi="Constantia"/>
+        <w:t>, 243 (2019)</w:t>
+      </w:r>
+      <w:r>
+        <w:rPr>
+          <w:rFonts w:ascii="Constantia" w:hAnsi="Constantia" w:cs="Arial"/>
+          <w:bCs/>
+          <w:color w:val="222222"/>
+          <w:sz w:val="20"/>
+          <w:szCs w:val="20"/>
+        </w:rPr>
+        <w:t xml:space="preserve"> 26</w:t>
+      </w:r>
+      <w:r>
+        <w:rPr>
+          <w:rFonts w:ascii="Constantia" w:hAnsi="Constantia"/>
+          <w:color w:val="000000"/>
+          <w:sz w:val="20"/>
+          <w:szCs w:val="20"/>
+        </w:rPr>
+        <w:t>.</w:t>
+      </w:r>
+    </w:p>
+    <w:p>
+      <w:pPr>
+        <w:pStyle w:val="ListParagraph"/>
+        <w:numPr>
+          <w:ilvl w:val="0"/>
+          <w:numId w:val="7"/>
+        </w:numPr>
+        <w:ind w:left="714" w:hanging="357"/>
+        <w:outlineLvl w:val="0"/>
+        <w:rPr>
+          <w:rFonts w:ascii="Constantia" w:hAnsi="Constantia" w:cs="Arial"/>
+          <w:bCs/>
+          <w:color w:val="222222"/>
+          <w:sz w:val="20"/>
+          <w:szCs w:val="20"/>
+        </w:rPr>
+      </w:pPr>
+      <w:hyperlink r:id="rId14" w:history="1">
+        <w:r>
+          <w:rPr>
+            <w:rStyle w:val="Hyperlink"/>
+            <w:rFonts w:ascii="Constantia" w:hAnsi="Constantia" w:cs="Arial"/>
+            <w:bCs/>
+            <w:sz w:val="20"/>
+            <w:szCs w:val="20"/>
+          </w:rPr>
+          <w:t>EHT observations of the jet launching and collimation in Centaurus A</w:t>
+        </w:r>
+      </w:hyperlink>
+      <w:r>
+        <w:rPr>
+          <w:rFonts w:ascii="Constantia" w:hAnsi="Constantia" w:cs="Arial"/>
+          <w:bCs/>
+          <w:color w:val="222222"/>
+          <w:sz w:val="20"/>
+          <w:szCs w:val="20"/>
+        </w:rPr>
+        <w:t xml:space="preserve">, </w:t>
+      </w:r>
+      <w:r>
+        <w:rPr>
+          <w:rFonts w:ascii="Constantia" w:hAnsi="Constantia" w:cs="Arial"/>
+          <w:bCs/>
           <w:i/>
           <w:iCs/>
-          <w:color w:val="000000"/>
-          <w:sz w:val="20"/>
-          <w:szCs w:val="20"/>
-        </w:rPr>
-        <w:t>.</w:t>
+          <w:color w:val="222222"/>
+          <w:sz w:val="20"/>
+          <w:szCs w:val="20"/>
+        </w:rPr>
+        <w:t>Nature Astronomy</w:t>
+      </w:r>
+      <w:r>
+        <w:rPr>
+          <w:rFonts w:ascii="Constantia" w:hAnsi="Constantia" w:cs="Arial"/>
+          <w:bCs/>
+          <w:color w:val="222222"/>
+          <w:sz w:val="20"/>
+          <w:szCs w:val="20"/>
+        </w:rPr>
+        <w:t>, 5 (2021) 1017-1028.</w:t>
       </w:r>
     </w:p>
     <w:p>
       <w:pPr>
-        <w:rPr>
-          <w:rFonts w:ascii="Constantia" w:hAnsi="Constantia"/>
+        <w:outlineLvl w:val="0"/>
+        <w:rPr>
+          <w:rFonts w:ascii="Constantia" w:hAnsi="Constantia" w:cs="Arial"/>
+          <w:bCs/>
+          <w:color w:val="222222"/>
           <w:sz w:val="20"/>
           <w:szCs w:val="20"/>
         </w:rPr>
@@ -4769,19 +4842,16 @@
     </w:p>
     <w:p>
       <w:pPr>
-        <w:textAlignment w:val="baseline"/>
-        <w:rPr>
-          <w:rStyle w:val="Emphasis"/>
-          <w:rFonts w:ascii="Constantia" w:hAnsi="Constantia"/>
-          <w:i w:val="0"/>
-          <w:iCs w:val="0"/>
-          <w:sz w:val="20"/>
-          <w:szCs w:val="20"/>
-        </w:rPr>
-      </w:pPr>
-      <w:r>
-        <w:rPr>
-          <w:rFonts w:ascii="Constantia" w:hAnsi="Constantia"/>
+        <w:ind w:right="601"/>
+        <w:jc w:val="both"/>
+        <w:rPr>
+          <w:color w:val="000000"/>
+        </w:rPr>
+      </w:pPr>
+      <w:r>
+        <w:rPr>
+          <w:rFonts w:ascii="Constantia" w:hAnsi="Constantia"/>
+          <w:color w:val="000000"/>
           <w:sz w:val="20"/>
           <w:szCs w:val="20"/>
         </w:rPr>
@@ -4789,19 +4859,14 @@
       </w:r>
       <w:r>
         <w:rPr>
-          <w:rStyle w:val="Emphasis"/>
-          <w:rFonts w:ascii="Constantia" w:hAnsi="Constantia"/>
-          <w:i w:val="0"/>
-          <w:iCs w:val="0"/>
-          <w:sz w:val="20"/>
-          <w:szCs w:val="20"/>
-          <w:bdr w:val="none" w:sz="0" w:space="0" w:color="auto" w:frame="1"/>
+          <w:color w:val="000000"/>
         </w:rPr>
         <w:t xml:space="preserve">The </w:t>
       </w:r>
       <w:r>
         <w:rPr>
           <w:rFonts w:ascii="Constantia" w:hAnsi="Constantia"/>
+          <w:color w:val="000000"/>
           <w:sz w:val="20"/>
           <w:szCs w:val="20"/>
         </w:rPr>
@@ -4824,7 +4889,7 @@
           <w:szCs w:val="20"/>
         </w:rPr>
       </w:pPr>
-      <w:hyperlink r:id="rId14" w:history="1">
+      <w:hyperlink r:id="rId15" w:history="1">
         <w:r>
           <w:rPr>
             <w:rStyle w:val="Hyperlink"/>
@@ -4877,7 +4942,7 @@
           <w:szCs w:val="20"/>
         </w:rPr>
       </w:pPr>
-      <w:hyperlink r:id="rId15" w:history="1">
+      <w:hyperlink r:id="rId16" w:history="1">
         <w:r>
           <w:rPr>
             <w:rStyle w:val="Hyperlink"/>
@@ -4930,7 +4995,7 @@
           <w:szCs w:val="20"/>
         </w:rPr>
       </w:pPr>
-      <w:hyperlink r:id="rId16" w:history="1">
+      <w:hyperlink r:id="rId17" w:history="1">
         <w:r>
           <w:rPr>
             <w:rStyle w:val="Hyperlink"/>
@@ -4983,7 +5048,7 @@
           <w:szCs w:val="20"/>
         </w:rPr>
       </w:pPr>
-      <w:hyperlink r:id="rId17" w:history="1">
+      <w:hyperlink r:id="rId18" w:history="1">
         <w:r>
           <w:rPr>
             <w:rStyle w:val="Hyperlink"/>
@@ -5036,7 +5101,7 @@
           <w:szCs w:val="20"/>
         </w:rPr>
       </w:pPr>
-      <w:hyperlink r:id="rId18" w:history="1">
+      <w:hyperlink r:id="rId19" w:history="1">
         <w:r>
           <w:rPr>
             <w:rStyle w:val="Hyperlink"/>
@@ -5089,7 +5154,7 @@
           <w:szCs w:val="20"/>
         </w:rPr>
       </w:pPr>
-      <w:hyperlink r:id="rId19" w:history="1">
+      <w:hyperlink r:id="rId20" w:history="1">
         <w:r>
           <w:rPr>
             <w:rStyle w:val="Hyperlink"/>
@@ -5209,7 +5274,7 @@
           <w:szCs w:val="20"/>
         </w:rPr>
       </w:pPr>
-      <w:hyperlink r:id="rId20" w:history="1">
+      <w:hyperlink r:id="rId21" w:history="1">
         <w:r>
           <w:rPr>
             <w:rStyle w:val="Hyperlink"/>
@@ -5291,7 +5356,7 @@
           <w:szCs w:val="20"/>
         </w:rPr>
       </w:pPr>
-      <w:hyperlink r:id="rId21" w:history="1">
+      <w:hyperlink r:id="rId22" w:history="1">
         <w:r>
           <w:rPr>
             <w:rStyle w:val="Hyperlink"/>
@@ -5392,7 +5457,7 @@
           <w:szCs w:val="20"/>
         </w:rPr>
       </w:pPr>
-      <w:hyperlink r:id="rId22" w:history="1">
+      <w:hyperlink r:id="rId23" w:history="1">
         <w:r>
           <w:rPr>
             <w:rStyle w:val="Hyperlink"/>
@@ -5484,7 +5549,7 @@
           <w:szCs w:val="20"/>
         </w:rPr>
       </w:pPr>
-      <w:hyperlink r:id="rId23" w:history="1">
+      <w:hyperlink r:id="rId24" w:history="1">
         <w:r>
           <w:rPr>
             <w:rStyle w:val="Hyperlink"/>
@@ -5585,7 +5650,7 @@
           <w:szCs w:val="20"/>
         </w:rPr>
       </w:pPr>
-      <w:hyperlink r:id="rId24" w:history="1">
+      <w:hyperlink r:id="rId25" w:history="1">
         <w:r>
           <w:rPr>
             <w:rStyle w:val="Hyperlink"/>
@@ -5687,7 +5752,7 @@
           <w:szCs w:val="20"/>
         </w:rPr>
       </w:pPr>
-      <w:hyperlink r:id="rId25" w:history="1">
+      <w:hyperlink r:id="rId26" w:history="1">
         <w:r>
           <w:rPr>
             <w:rStyle w:val="Hyperlink"/>
@@ -5756,7 +5821,7 @@
           <w:szCs w:val="20"/>
         </w:rPr>
       </w:pPr>
-      <w:hyperlink r:id="rId26" w:history="1">
+      <w:hyperlink r:id="rId27" w:history="1">
         <w:r>
           <w:rPr>
             <w:rStyle w:val="Hyperlink"/>
@@ -5857,7 +5922,7 @@
           <w:szCs w:val="20"/>
         </w:rPr>
       </w:pPr>
-      <w:hyperlink r:id="rId27" w:history="1">
+      <w:hyperlink r:id="rId28" w:history="1">
         <w:r>
           <w:rPr>
             <w:rStyle w:val="Hyperlink"/>
@@ -5977,7 +6042,7 @@
           <w:szCs w:val="20"/>
         </w:rPr>
       </w:pPr>
-      <w:hyperlink r:id="rId28" w:history="1">
+      <w:hyperlink r:id="rId29" w:history="1">
         <w:r>
           <w:rPr>
             <w:rStyle w:val="Hyperlink"/>
@@ -6112,7 +6177,7 @@
         </w:rPr>
         <w:t>in INSPIRE (</w:t>
       </w:r>
-      <w:hyperlink r:id="rId29" w:history="1">
+      <w:hyperlink r:id="rId30" w:history="1">
         <w:r>
           <w:rPr>
             <w:rStyle w:val="Hyperlink"/>
@@ -6140,7 +6205,7 @@
         </w:rPr>
         <w:t>) and Google Scholar (</w:t>
       </w:r>
-      <w:hyperlink r:id="rId30" w:history="1">
+      <w:hyperlink r:id="rId31" w:history="1">
         <w:r>
           <w:rPr>
             <w:rStyle w:val="Hyperlink"/>
@@ -6222,7 +6287,7 @@
         <v:path o:extrusionok="f" gradientshapeok="t" o:connecttype="rect"/>
         <o:lock v:ext="edit" aspectratio="t"/>
       </v:shapetype>
-      <v:shape id="_x0000_i1107" type="#_x0000_t75" style="width:156pt;height:2in;visibility:visible;mso-wrap-style:square" o:bullet="t">
+      <v:shape id="_x0000_i1148" type="#_x0000_t75" style="width:156pt;height:2in;visibility:visible;mso-wrap-style:square" o:bullet="t">
         <v:imagedata r:id="rId1" o:title="" cropright="4658f"/>
         <o:lock v:ext="edit" aspectratio="f"/>
       </v:shape>
@@ -8540,6 +8605,25 @@
       <w:rFonts w:ascii="Times New Roman" w:eastAsia="Times New Roman" w:hAnsi="Times New Roman" w:cs="Times New Roman"/>
     </w:rPr>
   </w:style>
+  <w:style w:type="paragraph" w:styleId="Heading1">
+    <w:name w:val="heading 1"/>
+    <w:basedOn w:val="Normal"/>
+    <w:link w:val="Heading1Char"/>
+    <w:uiPriority w:val="9"/>
+    <w:qFormat/>
+    <w:rsid w:val="006C1650"/>
+    <w:pPr>
+      <w:spacing w:before="100" w:beforeAutospacing="1" w:after="100" w:afterAutospacing="1"/>
+      <w:outlineLvl w:val="0"/>
+    </w:pPr>
+    <w:rPr>
+      <w:b/>
+      <w:bCs/>
+      <w:kern w:val="36"/>
+      <w:sz w:val="48"/>
+      <w:szCs w:val="48"/>
+    </w:rPr>
+  </w:style>
   <w:style w:type="character" w:default="1" w:styleId="DefaultParagraphFont">
     <w:name w:val="Default Paragraph Font"/>
     <w:uiPriority w:val="1"/>
@@ -8711,6 +8795,21 @@
     <w:name w:val="__latex__"/>
     <w:basedOn w:val="DefaultParagraphFont"/>
     <w:rsid w:val="006D6E8A"/>
+  </w:style>
+  <w:style w:type="character" w:customStyle="1" w:styleId="Heading1Char">
+    <w:name w:val="Heading 1 Char"/>
+    <w:basedOn w:val="DefaultParagraphFont"/>
+    <w:link w:val="Heading1"/>
+    <w:uiPriority w:val="9"/>
+    <w:rsid w:val="006C1650"/>
+    <w:rPr>
+      <w:rFonts w:ascii="Times New Roman" w:eastAsia="Times New Roman" w:hAnsi="Times New Roman" w:cs="Times New Roman"/>
+      <w:b/>
+      <w:bCs/>
+      <w:kern w:val="36"/>
+      <w:sz w:val="48"/>
+      <w:szCs w:val="48"/>
+    </w:rPr>
   </w:style>
 </w:styles>
 </file>

</xml_diff>

<commit_message>
Update resume and add teaching experience
</commit_message>
<xml_diff>
--- a/files/JPreciado_Resume_2024.docx
+++ b/files/JPreciado_Resume_2024.docx
@@ -1,6 +1,6 @@
 
 <file path=word/document.xml><?xml version="1.0" encoding="utf-8"?>
-<w:document xmlns:wpc="http://schemas.microsoft.com/office/word/2010/wordprocessingCanvas" xmlns:cx="http://schemas.microsoft.com/office/drawing/2014/chartex" xmlns:cx1="http://schemas.microsoft.com/office/drawing/2015/9/8/chartex" xmlns:cx2="http://schemas.microsoft.com/office/drawing/2015/10/21/chartex" xmlns:cx3="http://schemas.microsoft.com/office/drawing/2016/5/9/chartex" xmlns:cx4="http://schemas.microsoft.com/office/drawing/2016/5/10/chartex" xmlns:cx5="http://schemas.microsoft.com/office/drawing/2016/5/11/chartex" xmlns:cx6="http://schemas.microsoft.com/office/drawing/2016/5/12/chartex" xmlns:cx7="http://schemas.microsoft.com/office/drawing/2016/5/13/chartex" xmlns:cx8="http://schemas.microsoft.com/office/drawing/2016/5/14/chartex" xmlns:mc="http://schemas.openxmlformats.org/markup-compatibility/2006" xmlns:aink="http://schemas.microsoft.com/office/drawing/2016/ink" xmlns:am3d="http://schemas.microsoft.com/office/drawing/2017/model3d" xmlns:o="urn:schemas-microsoft-com:office:office" xmlns:oel="http://schemas.microsoft.com/office/2019/extlst" xmlns:r="http://schemas.openxmlformats.org/officeDocument/2006/relationships" xmlns:m="http://schemas.openxmlformats.org/officeDocument/2006/math" xmlns:v="urn:schemas-microsoft-com:vml" xmlns:wp14="http://schemas.microsoft.com/office/word/2010/wordprocessingDrawing" xmlns:wp="http://schemas.openxmlformats.org/drawingml/2006/wordprocessingDrawing" xmlns:w10="urn:schemas-microsoft-com:office:word" xmlns:w="http://schemas.openxmlformats.org/wordprocessingml/2006/main" xmlns:w14="http://schemas.microsoft.com/office/word/2010/wordml" xmlns:w15="http://schemas.microsoft.com/office/word/2012/wordml" xmlns:w16cex="http://schemas.microsoft.com/office/word/2018/wordml/cex" xmlns:w16cid="http://schemas.microsoft.com/office/word/2016/wordml/cid" xmlns:w16="http://schemas.microsoft.com/office/word/2018/wordml" xmlns:w16sdtdh="http://schemas.microsoft.com/office/word/2020/wordml/sdtdatahash" xmlns:w16se="http://schemas.microsoft.com/office/word/2015/wordml/symex" xmlns:wpg="http://schemas.microsoft.com/office/word/2010/wordprocessingGroup" xmlns:wpi="http://schemas.microsoft.com/office/word/2010/wordprocessingInk" xmlns:wne="http://schemas.microsoft.com/office/word/2006/wordml" xmlns:wps="http://schemas.microsoft.com/office/word/2010/wordprocessingShape" mc:Ignorable="w14 w15 w16se w16cid w16 w16cex w16sdtdh wp14">
+<w:document xmlns:wpc="http://schemas.microsoft.com/office/word/2010/wordprocessingCanvas" xmlns:cx="http://schemas.microsoft.com/office/drawing/2014/chartex" xmlns:cx1="http://schemas.microsoft.com/office/drawing/2015/9/8/chartex" xmlns:cx2="http://schemas.microsoft.com/office/drawing/2015/10/21/chartex" xmlns:cx3="http://schemas.microsoft.com/office/drawing/2016/5/9/chartex" xmlns:cx4="http://schemas.microsoft.com/office/drawing/2016/5/10/chartex" xmlns:cx5="http://schemas.microsoft.com/office/drawing/2016/5/11/chartex" xmlns:cx6="http://schemas.microsoft.com/office/drawing/2016/5/12/chartex" xmlns:cx7="http://schemas.microsoft.com/office/drawing/2016/5/13/chartex" xmlns:cx8="http://schemas.microsoft.com/office/drawing/2016/5/14/chartex" xmlns:mc="http://schemas.openxmlformats.org/markup-compatibility/2006" xmlns:aink="http://schemas.microsoft.com/office/drawing/2016/ink" xmlns:am3d="http://schemas.microsoft.com/office/drawing/2017/model3d" xmlns:o="urn:schemas-microsoft-com:office:office" xmlns:oel="http://schemas.microsoft.com/office/2019/extlst" xmlns:r="http://schemas.openxmlformats.org/officeDocument/2006/relationships" xmlns:m="http://schemas.openxmlformats.org/officeDocument/2006/math" xmlns:v="urn:schemas-microsoft-com:vml" xmlns:wp14="http://schemas.microsoft.com/office/word/2010/wordprocessingDrawing" xmlns:wp="http://schemas.openxmlformats.org/drawingml/2006/wordprocessingDrawing" xmlns:w10="urn:schemas-microsoft-com:office:word" xmlns:w="http://schemas.openxmlformats.org/wordprocessingml/2006/main" xmlns:w14="http://schemas.microsoft.com/office/word/2010/wordml" xmlns:w15="http://schemas.microsoft.com/office/word/2012/wordml" xmlns:w16cex="http://schemas.microsoft.com/office/word/2018/wordml/cex" xmlns:w16cid="http://schemas.microsoft.com/office/word/2016/wordml/cid" xmlns:w16="http://schemas.microsoft.com/office/word/2018/wordml" xmlns:w16du="http://schemas.microsoft.com/office/word/2023/wordml/word16du" xmlns:w16sdtdh="http://schemas.microsoft.com/office/word/2020/wordml/sdtdatahash" xmlns:w16se="http://schemas.microsoft.com/office/word/2015/wordml/symex" xmlns:wpg="http://schemas.microsoft.com/office/word/2010/wordprocessingGroup" xmlns:wpi="http://schemas.microsoft.com/office/word/2010/wordprocessingInk" xmlns:wne="http://schemas.microsoft.com/office/word/2006/wordml" xmlns:wps="http://schemas.microsoft.com/office/word/2010/wordprocessingShape" mc:Ignorable="w14 w15 w16se w16cid w16 w16cex w16sdtdh w16du wp14">
   <w:body>
     <w:p>
       <w:pPr>
@@ -43,7 +43,7 @@
     <w:tbl>
       <w:tblPr>
         <w:tblStyle w:val="TableGrid"/>
-        <w:tblW w:w="2975" w:type="dxa"/>
+        <w:tblW w:w="5875" w:type="dxa"/>
         <w:jc w:val="center"/>
         <w:tblBorders>
           <w:top w:val="none" w:sz="0" w:space="0" w:color="auto"/>
@@ -59,6 +59,8 @@
       <w:tblGrid>
         <w:gridCol w:w="442"/>
         <w:gridCol w:w="2533"/>
+        <w:gridCol w:w="588"/>
+        <w:gridCol w:w="2312"/>
       </w:tblGrid>
       <w:tr>
         <w:trPr>
@@ -89,7 +91,7 @@
                 <w:szCs w:val="20"/>
               </w:rPr>
               <w:drawing>
-                <wp:inline distT="0" distB="0" distL="0" distR="0" wp14:anchorId="222BC42E" wp14:editId="0411CB4B">
+                <wp:inline distT="0" distB="0" distL="0" distR="0" wp14:anchorId="34C1E395" wp14:editId="0D4487E6">
                   <wp:extent cx="144000" cy="144000"/>
                   <wp:effectExtent l="0" t="0" r="0" b="0"/>
                   <wp:docPr id="1" name="Picture 1"/>
@@ -162,8 +164,131 @@
                 <w:szCs w:val="20"/>
                 <w:lang w:val="en-CA"/>
               </w:rPr>
-              <w:t>linkedin.com/in/alexpreciado</w:t>
-            </w:r>
+              <w:t>linkedin.com/in/</w:t>
+            </w:r>
+            <w:proofErr w:type="spellStart"/>
+            <w:r>
+              <w:rPr>
+                <w:rFonts w:asciiTheme="majorHAnsi" w:hAnsiTheme="majorHAnsi" w:cstheme="majorHAnsi"/>
+                <w:sz w:val="20"/>
+                <w:szCs w:val="20"/>
+                <w:lang w:val="en-CA"/>
+              </w:rPr>
+              <w:t>alexpreciado</w:t>
+            </w:r>
+            <w:proofErr w:type="spellEnd"/>
+          </w:p>
+        </w:tc>
+        <w:tc>
+          <w:tcPr>
+            <w:tcW w:w="588" w:type="dxa"/>
+            <w:shd w:val="clear" w:color="auto" w:fill="EDEDED" w:themeFill="accent3" w:themeFillTint="33"/>
+            <w:vAlign w:val="center"/>
+          </w:tcPr>
+          <w:p>
+            <w:pPr>
+              <w:jc w:val="right"/>
+              <w:rPr>
+                <w:rFonts w:asciiTheme="majorHAnsi" w:hAnsiTheme="majorHAnsi" w:cstheme="majorHAnsi"/>
+                <w:sz w:val="20"/>
+                <w:szCs w:val="20"/>
+                <w:lang w:val="en-CA"/>
+              </w:rPr>
+            </w:pPr>
+            <w:r>
+              <w:rPr>
+                <w:rFonts w:asciiTheme="majorHAnsi" w:hAnsiTheme="majorHAnsi" w:cstheme="majorHAnsi"/>
+                <w:noProof/>
+                <w:sz w:val="20"/>
+                <w:szCs w:val="20"/>
+              </w:rPr>
+              <w:drawing>
+                <wp:inline distT="0" distB="0" distL="0" distR="0" wp14:anchorId="191E41F2" wp14:editId="38D4AE04">
+                  <wp:extent cx="201168" cy="201168"/>
+                  <wp:effectExtent l="0" t="0" r="2540" b="2540"/>
+                  <wp:docPr id="5" name="Picture 5"/>
+                  <wp:cNvGraphicFramePr>
+                    <a:graphicFrameLocks xmlns:a="http://schemas.openxmlformats.org/drawingml/2006/main"/>
+                  </wp:cNvGraphicFramePr>
+                  <a:graphic xmlns:a="http://schemas.openxmlformats.org/drawingml/2006/main">
+                    <a:graphicData uri="http://schemas.openxmlformats.org/drawingml/2006/picture">
+                      <pic:pic xmlns:pic="http://schemas.openxmlformats.org/drawingml/2006/picture">
+                        <pic:nvPicPr>
+                          <pic:cNvPr id="21" name="GitHub-Mark.eps"/>
+                          <pic:cNvPicPr/>
+                        </pic:nvPicPr>
+                        <pic:blipFill rotWithShape="1">
+                          <a:blip r:embed="rId6" cstate="print">
+                            <a:extLst>
+                              <a:ext uri="{28A0092B-C50C-407E-A947-70E740481C1C}">
+                                <a14:useLocalDpi xmlns:a14="http://schemas.microsoft.com/office/drawing/2010/main" val="0"/>
+                              </a:ext>
+                            </a:extLst>
+                          </a:blip>
+                          <a:srcRect l="53389" t="-1" r="21546" b="74285"/>
+                          <a:stretch/>
+                        </pic:blipFill>
+                        <pic:spPr bwMode="auto">
+                          <a:xfrm>
+                            <a:off x="0" y="0"/>
+                            <a:ext cx="201168" cy="201168"/>
+                          </a:xfrm>
+                          <a:prstGeom prst="rect">
+                            <a:avLst/>
+                          </a:prstGeom>
+                          <a:ln>
+                            <a:noFill/>
+                          </a:ln>
+                          <a:extLst>
+                            <a:ext uri="{53640926-AAD7-44D8-BBD7-CCE9431645EC}">
+                              <a14:shadowObscured xmlns:a14="http://schemas.microsoft.com/office/drawing/2010/main"/>
+                            </a:ext>
+                          </a:extLst>
+                        </pic:spPr>
+                      </pic:pic>
+                    </a:graphicData>
+                  </a:graphic>
+                </wp:inline>
+              </w:drawing>
+            </w:r>
+          </w:p>
+        </w:tc>
+        <w:tc>
+          <w:tcPr>
+            <w:tcW w:w="2312" w:type="dxa"/>
+            <w:shd w:val="clear" w:color="auto" w:fill="EDEDED" w:themeFill="accent3" w:themeFillTint="33"/>
+            <w:vAlign w:val="center"/>
+          </w:tcPr>
+          <w:p>
+            <w:pPr>
+              <w:ind w:left="-53"/>
+              <w:rPr>
+                <w:rFonts w:asciiTheme="majorHAnsi" w:hAnsiTheme="majorHAnsi" w:cstheme="majorHAnsi"/>
+                <w:sz w:val="20"/>
+                <w:szCs w:val="20"/>
+                <w:lang w:val="en-CA"/>
+              </w:rPr>
+            </w:pPr>
+            <w:r>
+              <w:rPr>
+                <w:rFonts w:asciiTheme="majorHAnsi" w:hAnsiTheme="majorHAnsi" w:cstheme="majorHAnsi"/>
+                <w:sz w:val="20"/>
+                <w:szCs w:val="20"/>
+                <w:lang w:val="en-CA"/>
+              </w:rPr>
+              <w:t>github.com/</w:t>
+            </w:r>
+            <w:proofErr w:type="spellStart"/>
+            <w:r>
+              <w:rPr>
+                <w:rFonts w:asciiTheme="majorHAnsi" w:hAnsiTheme="majorHAnsi" w:cstheme="majorHAnsi"/>
+                <w:sz w:val="20"/>
+                <w:szCs w:val="20"/>
+                <w:lang w:val="en-CA"/>
+              </w:rPr>
+              <w:t>alex-preciado</w:t>
+            </w:r>
+            <w:proofErr w:type="spellEnd"/>
           </w:p>
         </w:tc>
       </w:tr>
@@ -243,15 +368,7 @@
           <w:sz w:val="20"/>
           <w:szCs w:val="21"/>
         </w:rPr>
-        <w:t>7</w:t>
-      </w:r>
-      <w:r>
-        <w:rPr>
-          <w:rFonts w:ascii="Constantia" w:hAnsi="Constantia" w:cstheme="minorHAnsi"/>
-          <w:sz w:val="20"/>
-          <w:szCs w:val="21"/>
-        </w:rPr>
-        <w:t>+</w:t>
+        <w:t>8+</w:t>
       </w:r>
       <w:r>
         <w:rPr>
@@ -275,6 +392,14 @@
           <w:sz w:val="20"/>
           <w:szCs w:val="21"/>
         </w:rPr>
+        <w:t xml:space="preserve">in </w:t>
+      </w:r>
+      <w:r>
+        <w:rPr>
+          <w:rFonts w:ascii="Constantia" w:hAnsi="Constantia" w:cstheme="minorHAnsi"/>
+          <w:sz w:val="20"/>
+          <w:szCs w:val="21"/>
+        </w:rPr>
         <w:t>develop</w:t>
       </w:r>
       <w:r>
@@ -363,7 +488,7 @@
           <w:sz w:val="20"/>
           <w:szCs w:val="21"/>
         </w:rPr>
-        <w:t>global</w:t>
+        <w:t>international</w:t>
       </w:r>
       <w:r>
         <w:rPr>
@@ -411,7 +536,23 @@
           <w:sz w:val="20"/>
           <w:szCs w:val="21"/>
         </w:rPr>
-        <w:t xml:space="preserve">software used to </w:t>
+        <w:t>software u</w:t>
+      </w:r>
+      <w:r>
+        <w:rPr>
+          <w:rFonts w:ascii="Constantia" w:hAnsi="Constantia" w:cstheme="minorHAnsi"/>
+          <w:sz w:val="20"/>
+          <w:szCs w:val="21"/>
+        </w:rPr>
+        <w:t>sed</w:t>
+      </w:r>
+      <w:r>
+        <w:rPr>
+          <w:rFonts w:ascii="Constantia" w:hAnsi="Constantia" w:cstheme="minorHAnsi"/>
+          <w:sz w:val="20"/>
+          <w:szCs w:val="21"/>
+        </w:rPr>
+        <w:t xml:space="preserve"> to </w:t>
       </w:r>
       <w:r>
         <w:rPr>
@@ -429,7 +570,7 @@
         </w:rPr>
         <w:t xml:space="preserve"> the </w:t>
       </w:r>
-      <w:hyperlink r:id="rId6" w:history="1">
+      <w:hyperlink r:id="rId7" w:history="1">
         <w:r>
           <w:rPr>
             <w:rStyle w:val="Hyperlink"/>
@@ -462,7 +603,15 @@
           <w:sz w:val="20"/>
           <w:szCs w:val="21"/>
         </w:rPr>
-        <w:t xml:space="preserve"> by the Event Horizon Telescope</w:t>
+        <w:t xml:space="preserve"> by the </w:t>
+      </w:r>
+      <w:r>
+        <w:rPr>
+          <w:rFonts w:ascii="Constantia" w:hAnsi="Constantia" w:cstheme="minorHAnsi"/>
+          <w:sz w:val="20"/>
+          <w:szCs w:val="21"/>
+        </w:rPr>
+        <w:t>EHT</w:t>
       </w:r>
       <w:r>
         <w:rPr>
@@ -478,33 +627,82 @@
           <w:sz w:val="20"/>
           <w:szCs w:val="21"/>
         </w:rPr>
-        <w:t xml:space="preserve">, and current </w:t>
-      </w:r>
-      <w:r>
-        <w:rPr>
-          <w:rFonts w:ascii="Constantia" w:hAnsi="Constantia" w:cstheme="minorHAnsi"/>
-          <w:sz w:val="20"/>
-          <w:szCs w:val="21"/>
-        </w:rPr>
-        <w:t xml:space="preserve">leader of the Core </w:t>
-      </w:r>
-      <w:r>
-        <w:rPr>
-          <w:rFonts w:ascii="Constantia" w:hAnsi="Constantia" w:cstheme="minorHAnsi"/>
-          <w:sz w:val="20"/>
-          <w:szCs w:val="21"/>
-        </w:rPr>
-        <w:t xml:space="preserve">&amp; </w:t>
-      </w:r>
-      <w:r>
-        <w:rPr>
-          <w:rFonts w:ascii="Constantia" w:hAnsi="Constantia" w:cstheme="minorHAnsi"/>
-          <w:sz w:val="20"/>
-          <w:szCs w:val="21"/>
-        </w:rPr>
-        <w:t xml:space="preserve">High-Performance Computing squads developing </w:t>
-      </w:r>
-      <w:hyperlink r:id="rId7" w:history="1">
+        <w:t>. C</w:t>
+      </w:r>
+      <w:r>
+        <w:rPr>
+          <w:rFonts w:ascii="Constantia" w:hAnsi="Constantia" w:cstheme="minorHAnsi"/>
+          <w:sz w:val="20"/>
+          <w:szCs w:val="21"/>
+        </w:rPr>
+        <w:t>urrent</w:t>
+      </w:r>
+      <w:r>
+        <w:rPr>
+          <w:rFonts w:ascii="Constantia" w:hAnsi="Constantia" w:cstheme="minorHAnsi"/>
+          <w:sz w:val="20"/>
+          <w:szCs w:val="21"/>
+        </w:rPr>
+        <w:t xml:space="preserve">ly </w:t>
+      </w:r>
+      <w:r>
+        <w:rPr>
+          <w:rFonts w:ascii="Constantia" w:hAnsi="Constantia" w:cstheme="minorHAnsi"/>
+          <w:sz w:val="20"/>
+          <w:szCs w:val="21"/>
+        </w:rPr>
+        <w:t>lead</w:t>
+      </w:r>
+      <w:r>
+        <w:rPr>
+          <w:rFonts w:ascii="Constantia" w:hAnsi="Constantia" w:cstheme="minorHAnsi"/>
+          <w:sz w:val="20"/>
+          <w:szCs w:val="21"/>
+        </w:rPr>
+        <w:t xml:space="preserve">ing the </w:t>
+      </w:r>
+      <w:r>
+        <w:rPr>
+          <w:rFonts w:ascii="Constantia" w:hAnsi="Constantia" w:cstheme="minorHAnsi"/>
+          <w:sz w:val="20"/>
+          <w:szCs w:val="21"/>
+        </w:rPr>
+        <w:t>C</w:t>
+      </w:r>
+      <w:r>
+        <w:rPr>
+          <w:rFonts w:ascii="Constantia" w:hAnsi="Constantia" w:cstheme="minorHAnsi"/>
+          <w:sz w:val="20"/>
+          <w:szCs w:val="21"/>
+        </w:rPr>
+        <w:t>ore</w:t>
+      </w:r>
+      <w:r>
+        <w:rPr>
+          <w:rFonts w:ascii="Constantia" w:hAnsi="Constantia" w:cstheme="minorHAnsi"/>
+          <w:sz w:val="20"/>
+          <w:szCs w:val="21"/>
+        </w:rPr>
+        <w:t xml:space="preserve"> </w:t>
+      </w:r>
+      <w:r>
+        <w:rPr>
+          <w:rFonts w:ascii="Constantia" w:hAnsi="Constantia" w:cstheme="minorHAnsi"/>
+          <w:sz w:val="20"/>
+          <w:szCs w:val="21"/>
+        </w:rPr>
+        <w:t xml:space="preserve">team </w:t>
+      </w:r>
+      <w:r>
+        <w:rPr>
+          <w:rFonts w:ascii="Constantia" w:hAnsi="Constantia" w:cstheme="minorHAnsi"/>
+          <w:sz w:val="20"/>
+          <w:szCs w:val="21"/>
+        </w:rPr>
+        <w:t xml:space="preserve">developing </w:t>
+      </w:r>
+      <w:hyperlink r:id="rId8" w:history="1">
+        <w:proofErr w:type="spellStart"/>
         <w:r>
           <w:rPr>
             <w:rStyle w:val="Hyperlink"/>
@@ -514,6 +712,7 @@
           </w:rPr>
           <w:t>PennyLane</w:t>
         </w:r>
+        <w:proofErr w:type="spellEnd"/>
       </w:hyperlink>
       <w:r>
         <w:rPr>
@@ -760,79 +959,95 @@
           <w:sz w:val="20"/>
           <w:szCs w:val="21"/>
         </w:rPr>
+        <w:t xml:space="preserve"> Languages:</w:t>
+      </w:r>
+      <w:r>
+        <w:rPr>
+          <w:rFonts w:ascii="Constantia" w:hAnsi="Constantia" w:cstheme="minorHAnsi"/>
+          <w:sz w:val="20"/>
+          <w:szCs w:val="21"/>
+        </w:rPr>
+        <w:t xml:space="preserve"> </w:t>
+      </w:r>
+      <w:r>
+        <w:rPr>
+          <w:rFonts w:ascii="Constantia" w:hAnsi="Constantia" w:cstheme="minorHAnsi"/>
+          <w:sz w:val="20"/>
+          <w:szCs w:val="21"/>
+        </w:rPr>
+        <w:t xml:space="preserve"> </w:t>
+      </w:r>
+      <w:r>
+        <w:rPr>
+          <w:rFonts w:ascii="Constantia" w:hAnsi="Constantia" w:cstheme="minorHAnsi"/>
+          <w:sz w:val="20"/>
+          <w:szCs w:val="21"/>
+        </w:rPr>
+        <w:t>Python,</w:t>
+      </w:r>
+      <w:r>
+        <w:rPr>
+          <w:rFonts w:ascii="Constantia" w:hAnsi="Constantia" w:cstheme="minorHAnsi"/>
+          <w:sz w:val="20"/>
+          <w:szCs w:val="21"/>
+        </w:rPr>
+        <w:t xml:space="preserve"> </w:t>
+      </w:r>
+      <w:r>
+        <w:rPr>
+          <w:rFonts w:ascii="Constantia" w:hAnsi="Constantia" w:cstheme="minorHAnsi"/>
+          <w:sz w:val="20"/>
+          <w:szCs w:val="21"/>
+        </w:rPr>
+        <w:t>C++</w:t>
+      </w:r>
+      <w:r>
+        <w:rPr>
+          <w:rFonts w:ascii="Constantia" w:hAnsi="Constantia" w:cstheme="minorHAnsi"/>
+          <w:sz w:val="20"/>
+          <w:szCs w:val="21"/>
+        </w:rPr>
+        <w:t xml:space="preserve">, </w:t>
+      </w:r>
+      <w:r>
+        <w:rPr>
+          <w:rFonts w:ascii="Constantia" w:hAnsi="Constantia" w:cstheme="minorHAnsi"/>
+          <w:sz w:val="20"/>
+          <w:szCs w:val="21"/>
+        </w:rPr>
+        <w:t>shel</w:t>
+      </w:r>
+      <w:r>
+        <w:rPr>
+          <w:rFonts w:ascii="Constantia" w:hAnsi="Constantia" w:cstheme="minorHAnsi"/>
+          <w:sz w:val="20"/>
+          <w:szCs w:val="21"/>
+        </w:rPr>
+        <w:t>l scripting</w:t>
+      </w:r>
+      <w:r>
+        <w:rPr>
+          <w:rFonts w:ascii="Constantia" w:hAnsi="Constantia" w:cstheme="minorHAnsi"/>
+          <w:sz w:val="20"/>
+          <w:szCs w:val="21"/>
+        </w:rPr>
+        <w:t xml:space="preserve">, prior </w:t>
+      </w:r>
+      <w:r>
+        <w:rPr>
+          <w:rFonts w:ascii="Constantia" w:hAnsi="Constantia" w:cstheme="minorHAnsi"/>
+          <w:sz w:val="20"/>
+          <w:szCs w:val="21"/>
+        </w:rPr>
+        <w:t>experience with Fortran</w:t>
+      </w:r>
+      <w:r>
+        <w:rPr>
+          <w:rFonts w:ascii="Constantia" w:hAnsi="Constantia" w:cstheme="minorHAnsi"/>
+          <w:sz w:val="20"/>
+          <w:szCs w:val="21"/>
+        </w:rPr>
         <w:t>.</w:t>
-      </w:r>
-      <w:r>
-        <w:rPr>
-          <w:rFonts w:ascii="Constantia" w:hAnsi="Constantia" w:cstheme="minorHAnsi"/>
-          <w:sz w:val="20"/>
-          <w:szCs w:val="21"/>
-        </w:rPr>
-        <w:t xml:space="preserve"> </w:t>
-      </w:r>
-      <w:r>
-        <w:rPr>
-          <w:rFonts w:ascii="Constantia" w:hAnsi="Constantia" w:cstheme="minorHAnsi"/>
-          <w:sz w:val="20"/>
-          <w:szCs w:val="21"/>
-        </w:rPr>
-        <w:t xml:space="preserve"> </w:t>
-      </w:r>
-      <w:r>
-        <w:rPr>
-          <w:rFonts w:ascii="Constantia" w:hAnsi="Constantia" w:cstheme="minorHAnsi"/>
-          <w:sz w:val="20"/>
-          <w:szCs w:val="21"/>
-        </w:rPr>
-        <w:t>Python,</w:t>
-      </w:r>
-      <w:r>
-        <w:rPr>
-          <w:rFonts w:ascii="Constantia" w:hAnsi="Constantia" w:cstheme="minorHAnsi"/>
-          <w:sz w:val="20"/>
-          <w:szCs w:val="21"/>
-        </w:rPr>
-        <w:t xml:space="preserve"> </w:t>
-      </w:r>
-      <w:r>
-        <w:rPr>
-          <w:rFonts w:ascii="Constantia" w:hAnsi="Constantia" w:cstheme="minorHAnsi"/>
-          <w:sz w:val="20"/>
-          <w:szCs w:val="21"/>
-        </w:rPr>
-        <w:t>C++</w:t>
-      </w:r>
-      <w:r>
-        <w:rPr>
-          <w:rFonts w:ascii="Constantia" w:hAnsi="Constantia" w:cstheme="minorHAnsi"/>
-          <w:sz w:val="20"/>
-          <w:szCs w:val="21"/>
-        </w:rPr>
-        <w:t xml:space="preserve">, </w:t>
-      </w:r>
-      <w:r>
-        <w:rPr>
-          <w:rFonts w:ascii="Constantia" w:hAnsi="Constantia" w:cstheme="minorHAnsi"/>
-          <w:sz w:val="20"/>
-          <w:szCs w:val="21"/>
-        </w:rPr>
-        <w:t>shel</w:t>
-      </w:r>
-      <w:r>
-        <w:rPr>
-          <w:rFonts w:ascii="Constantia" w:hAnsi="Constantia" w:cstheme="minorHAnsi"/>
-          <w:sz w:val="20"/>
-          <w:szCs w:val="21"/>
-        </w:rPr>
-        <w:t>l scripting</w:t>
-      </w:r>
-      <w:r>
-        <w:rPr>
-          <w:rFonts w:ascii="Constantia" w:hAnsi="Constantia" w:cstheme="minorHAnsi"/>
-          <w:sz w:val="20"/>
-          <w:szCs w:val="21"/>
-        </w:rPr>
-        <w:t>. Previous experience with Fortran</w:t>
       </w:r>
     </w:p>
     <w:p>
@@ -885,6 +1100,14 @@
           <w:sz w:val="20"/>
           <w:szCs w:val="21"/>
         </w:rPr>
+        <w:t xml:space="preserve">Proficient in </w:t>
+      </w:r>
+      <w:r>
+        <w:rPr>
+          <w:rFonts w:ascii="Constantia" w:hAnsi="Constantia" w:cstheme="minorHAnsi"/>
+          <w:sz w:val="20"/>
+          <w:szCs w:val="21"/>
+        </w:rPr>
         <w:t xml:space="preserve">AWS, </w:t>
       </w:r>
       <w:r>
@@ -999,7 +1222,7 @@
           <w:sz w:val="20"/>
           <w:szCs w:val="21"/>
         </w:rPr>
-        <w:t>.</w:t>
+        <w:t>:</w:t>
       </w:r>
       <w:r>
         <w:rPr>
@@ -1023,7 +1246,7 @@
           <w:sz w:val="20"/>
           <w:szCs w:val="21"/>
         </w:rPr>
-        <w:t xml:space="preserve"> and </w:t>
+        <w:t xml:space="preserve">, </w:t>
       </w:r>
       <w:r>
         <w:rPr>
@@ -1039,7 +1262,15 @@
           <w:sz w:val="20"/>
           <w:szCs w:val="21"/>
         </w:rPr>
-        <w:t xml:space="preserve"> databases</w:t>
+        <w:t xml:space="preserve"> </w:t>
+      </w:r>
+      <w:r>
+        <w:rPr>
+          <w:rFonts w:ascii="Constantia" w:hAnsi="Constantia" w:cstheme="minorHAnsi"/>
+          <w:sz w:val="20"/>
+          <w:szCs w:val="21"/>
+        </w:rPr>
+        <w:t>and Microsoft SQL servers</w:t>
       </w:r>
       <w:r>
         <w:rPr>
@@ -1206,6 +1437,94 @@
       <w:r>
         <w:rPr>
           <w:rFonts w:ascii="Constantia" w:hAnsi="Constantia" w:cstheme="minorHAnsi"/>
+          <w:sz w:val="20"/>
+          <w:szCs w:val="21"/>
+        </w:rPr>
+        <w:t>.</w:t>
+      </w:r>
+    </w:p>
+    <w:p>
+      <w:pPr>
+        <w:jc w:val="both"/>
+        <w:rPr>
+          <w:rFonts w:ascii="Constantia" w:hAnsi="Constantia" w:cstheme="minorHAnsi"/>
+          <w:sz w:val="20"/>
+          <w:szCs w:val="21"/>
+        </w:rPr>
+      </w:pPr>
+      <w:r>
+        <w:rPr>
+          <w:rFonts w:ascii="Constantia" w:hAnsi="Constantia" w:cstheme="minorHAnsi"/>
+          <w:sz w:val="20"/>
+          <w:szCs w:val="21"/>
+        </w:rPr>
+        <w:t xml:space="preserve">- </w:t>
+      </w:r>
+      <w:r>
+        <w:rPr>
+          <w:rFonts w:ascii="Constantia" w:hAnsi="Constantia" w:cstheme="minorHAnsi"/>
+          <w:b/>
+          <w:bCs/>
+          <w:sz w:val="20"/>
+          <w:szCs w:val="21"/>
+        </w:rPr>
+        <w:t>Teaching</w:t>
+      </w:r>
+      <w:r>
+        <w:rPr>
+          <w:rFonts w:ascii="Constantia" w:hAnsi="Constantia" w:cstheme="minorHAnsi"/>
+          <w:b/>
+          <w:bCs/>
+          <w:sz w:val="20"/>
+          <w:szCs w:val="21"/>
+        </w:rPr>
+        <w:t xml:space="preserve">: </w:t>
+      </w:r>
+      <w:r>
+        <w:rPr>
+          <w:rFonts w:ascii="Constantia" w:hAnsi="Constantia" w:cstheme="minorHAnsi"/>
+          <w:sz w:val="20"/>
+          <w:szCs w:val="21"/>
+        </w:rPr>
+        <w:t xml:space="preserve">Expertise </w:t>
+      </w:r>
+      <w:r>
+        <w:rPr>
+          <w:rFonts w:ascii="Constantia" w:hAnsi="Constantia" w:cstheme="minorHAnsi"/>
+          <w:sz w:val="20"/>
+          <w:szCs w:val="21"/>
+        </w:rPr>
+        <w:t xml:space="preserve">in delivering engaging content and designing course materials for </w:t>
+      </w:r>
+      <w:r>
+        <w:rPr>
+          <w:rFonts w:ascii="Constantia" w:hAnsi="Constantia" w:cstheme="minorHAnsi"/>
+          <w:sz w:val="20"/>
+          <w:szCs w:val="21"/>
+        </w:rPr>
+        <w:t xml:space="preserve">AI &amp; </w:t>
+      </w:r>
+      <w:r>
+        <w:rPr>
+          <w:rFonts w:ascii="Constantia" w:hAnsi="Constantia" w:cstheme="minorHAnsi"/>
+          <w:sz w:val="20"/>
+          <w:szCs w:val="21"/>
+        </w:rPr>
+        <w:t>data analytics</w:t>
+      </w:r>
+      <w:r>
+        <w:rPr>
+          <w:rFonts w:ascii="Constantia" w:hAnsi="Constantia" w:cstheme="minorHAnsi"/>
+          <w:sz w:val="20"/>
+          <w:szCs w:val="21"/>
+        </w:rPr>
+        <w:t xml:space="preserve"> courses</w:t>
+      </w:r>
+      <w:r>
+        <w:rPr>
+          <w:rFonts w:ascii="Constantia" w:hAnsi="Constantia" w:cstheme="minorHAnsi"/>
+          <w:b/>
+          <w:bCs/>
           <w:sz w:val="20"/>
           <w:szCs w:val="21"/>
         </w:rPr>
@@ -1283,16 +1602,7 @@
                 <w:sz w:val="21"/>
                 <w:lang w:val="en-CA"/>
               </w:rPr>
-              <w:t xml:space="preserve">Manager, </w:t>
-            </w:r>
-            <w:r>
-              <w:rPr>
-                <w:rFonts w:ascii="Constantia" w:hAnsi="Constantia" w:cstheme="minorHAnsi"/>
-                <w:b/>
-                <w:sz w:val="21"/>
-                <w:lang w:val="en-CA"/>
-              </w:rPr>
-              <w:t>Quantum Software Development</w:t>
+              <w:t>Manager, Quantum Software Development</w:t>
             </w:r>
           </w:p>
         </w:tc>
@@ -1400,7 +1710,25 @@
                 <w:sz w:val="20"/>
                 <w:lang w:val="en-CA"/>
               </w:rPr>
-              <w:t xml:space="preserve">Lead the Core and High-Performance Computing squads </w:t>
+              <w:t xml:space="preserve">Lead the Core and High-Performance Computing </w:t>
+            </w:r>
+            <w:r>
+              <w:rPr>
+                <w:rFonts w:ascii="Constantia" w:hAnsi="Constantia" w:cstheme="minorHAnsi"/>
+                <w:color w:val="000000" w:themeColor="text1"/>
+                <w:sz w:val="20"/>
+                <w:lang w:val="en-CA"/>
+              </w:rPr>
+              <w:t>teams</w:t>
+            </w:r>
+            <w:r>
+              <w:rPr>
+                <w:rFonts w:ascii="Constantia" w:hAnsi="Constantia" w:cstheme="minorHAnsi"/>
+                <w:color w:val="000000" w:themeColor="text1"/>
+                <w:sz w:val="20"/>
+                <w:lang w:val="en-CA"/>
+              </w:rPr>
+              <w:t xml:space="preserve"> </w:t>
             </w:r>
             <w:r>
               <w:rPr>
@@ -1429,14 +1757,43 @@
               </w:rPr>
               <w:t xml:space="preserve">ing </w:t>
             </w:r>
-            <w:r>
-              <w:rPr>
-                <w:rFonts w:ascii="Constantia" w:hAnsi="Constantia" w:cstheme="minorHAnsi"/>
-                <w:color w:val="000000" w:themeColor="text1"/>
-                <w:sz w:val="20"/>
-                <w:lang w:val="en-CA"/>
-              </w:rPr>
-              <w:t>PennyLane, our cutting-edge library for quantum machine learning and quantum computing.</w:t>
+            <w:proofErr w:type="spellStart"/>
+            <w:r>
+              <w:rPr>
+                <w:rFonts w:ascii="Constantia" w:hAnsi="Constantia" w:cstheme="minorHAnsi"/>
+                <w:color w:val="000000" w:themeColor="text1"/>
+                <w:sz w:val="20"/>
+                <w:lang w:val="en-CA"/>
+              </w:rPr>
+              <w:t>PennyLane</w:t>
+            </w:r>
+            <w:proofErr w:type="spellEnd"/>
+            <w:r>
+              <w:rPr>
+                <w:rFonts w:ascii="Constantia" w:hAnsi="Constantia" w:cstheme="minorHAnsi"/>
+                <w:color w:val="000000" w:themeColor="text1"/>
+                <w:sz w:val="20"/>
+                <w:lang w:val="en-CA"/>
+              </w:rPr>
+              <w:t>, our cutting-edge</w:t>
+            </w:r>
+            <w:r>
+              <w:rPr>
+                <w:rFonts w:ascii="Constantia" w:hAnsi="Constantia" w:cstheme="minorHAnsi"/>
+                <w:color w:val="000000" w:themeColor="text1"/>
+                <w:sz w:val="20"/>
+                <w:lang w:val="en-CA"/>
+              </w:rPr>
+              <w:t xml:space="preserve"> Python</w:t>
+            </w:r>
+            <w:r>
+              <w:rPr>
+                <w:rFonts w:ascii="Constantia" w:hAnsi="Constantia" w:cstheme="minorHAnsi"/>
+                <w:color w:val="000000" w:themeColor="text1"/>
+                <w:sz w:val="20"/>
+                <w:lang w:val="en-CA"/>
+              </w:rPr>
+              <w:t xml:space="preserve"> library for quantum machine learning and quantum computing.</w:t>
             </w:r>
           </w:p>
           <w:p>
@@ -1479,16 +1836,7 @@
                 <w:sz w:val="20"/>
                 <w:lang w:val="en-CA"/>
               </w:rPr>
-              <w:t xml:space="preserve"> the development of CPU and GPU-based backends to simulate quantum hardware</w:t>
-            </w:r>
-            <w:r>
-              <w:rPr>
-                <w:rFonts w:ascii="Constantia" w:hAnsi="Constantia" w:cstheme="minorHAnsi"/>
-                <w:color w:val="000000" w:themeColor="text1"/>
-                <w:sz w:val="20"/>
-                <w:lang w:val="en-CA"/>
-              </w:rPr>
-              <w:t>.</w:t>
+              <w:t xml:space="preserve"> the development of CPU and GPU-based backends to simulate quantum hardware.</w:t>
             </w:r>
           </w:p>
           <w:p>
@@ -1513,16 +1861,7 @@
                 <w:sz w:val="20"/>
                 <w:lang w:val="en-CA"/>
               </w:rPr>
-              <w:t>Oversee the software development lifecycle for PennyLane</w:t>
-            </w:r>
-            <w:r>
-              <w:rPr>
-                <w:rFonts w:ascii="Constantia" w:hAnsi="Constantia" w:cstheme="minorHAnsi"/>
-                <w:color w:val="000000" w:themeColor="text1"/>
-                <w:sz w:val="20"/>
-                <w:lang w:val="en-CA"/>
-              </w:rPr>
-              <w:t>.</w:t>
+              <w:t>Oversee the software development lifecycle for PennyLane.</w:t>
             </w:r>
           </w:p>
           <w:p>
@@ -1565,16 +1904,43 @@
                 <w:sz w:val="20"/>
                 <w:lang w:val="en-CA"/>
               </w:rPr>
-              <w:t xml:space="preserve"> team processes: iteration planning, technical roadmap definition, code discussions, bug tracking, and successful product </w:t>
-            </w:r>
-            <w:r>
-              <w:rPr>
-                <w:rFonts w:ascii="Constantia" w:hAnsi="Constantia" w:cstheme="minorHAnsi"/>
-                <w:color w:val="000000" w:themeColor="text1"/>
-                <w:sz w:val="20"/>
-                <w:lang w:val="en-CA"/>
-              </w:rPr>
-              <w:t>delivery.</w:t>
+              <w:t xml:space="preserve"> team processes</w:t>
+            </w:r>
+            <w:r>
+              <w:rPr>
+                <w:rFonts w:ascii="Constantia" w:hAnsi="Constantia" w:cstheme="minorHAnsi"/>
+                <w:color w:val="000000" w:themeColor="text1"/>
+                <w:sz w:val="20"/>
+                <w:lang w:val="en-CA"/>
+              </w:rPr>
+              <w:t xml:space="preserve"> (</w:t>
+            </w:r>
+            <w:r>
+              <w:rPr>
+                <w:rFonts w:ascii="Constantia" w:hAnsi="Constantia" w:cstheme="minorHAnsi"/>
+                <w:color w:val="000000" w:themeColor="text1"/>
+                <w:sz w:val="20"/>
+                <w:lang w:val="en-CA"/>
+              </w:rPr>
+              <w:t>iteration planning, technical roadmap definition, code discussions, bug tracking, and successful product delivery</w:t>
+            </w:r>
+            <w:r>
+              <w:rPr>
+                <w:rFonts w:ascii="Constantia" w:hAnsi="Constantia" w:cstheme="minorHAnsi"/>
+                <w:color w:val="000000" w:themeColor="text1"/>
+                <w:sz w:val="20"/>
+                <w:lang w:val="en-CA"/>
+              </w:rPr>
+              <w:t>)</w:t>
+            </w:r>
+            <w:r>
+              <w:rPr>
+                <w:rFonts w:ascii="Constantia" w:hAnsi="Constantia" w:cstheme="minorHAnsi"/>
+                <w:color w:val="000000" w:themeColor="text1"/>
+                <w:sz w:val="20"/>
+                <w:lang w:val="en-CA"/>
+              </w:rPr>
+              <w:t>.</w:t>
             </w:r>
           </w:p>
           <w:p>
@@ -1608,16 +1974,7 @@
                 <w:sz w:val="20"/>
                 <w:lang w:val="en-CA"/>
               </w:rPr>
-              <w:t>nd-to-end people management</w:t>
-            </w:r>
-            <w:r>
-              <w:rPr>
-                <w:rFonts w:ascii="Constantia" w:hAnsi="Constantia" w:cstheme="minorHAnsi"/>
-                <w:color w:val="000000" w:themeColor="text1"/>
-                <w:sz w:val="20"/>
-                <w:lang w:val="en-CA"/>
-              </w:rPr>
-              <w:t>.</w:t>
+              <w:t>nd-to-end people management.</w:t>
             </w:r>
           </w:p>
         </w:tc>
@@ -1856,7 +2213,16 @@
                 <w:sz w:val="20"/>
                 <w:lang w:val="en-CA"/>
               </w:rPr>
-              <w:t>5 d</w:t>
+              <w:t>4</w:t>
+            </w:r>
+            <w:r>
+              <w:rPr>
+                <w:rFonts w:ascii="Constantia" w:hAnsi="Constantia" w:cstheme="minorHAnsi"/>
+                <w:color w:val="000000" w:themeColor="text1"/>
+                <w:sz w:val="20"/>
+                <w:lang w:val="en-CA"/>
+              </w:rPr>
+              <w:t xml:space="preserve"> d</w:t>
             </w:r>
             <w:r>
               <w:rPr>
@@ -1892,34 +2258,70 @@
                 <w:sz w:val="20"/>
                 <w:lang w:val="en-CA"/>
               </w:rPr>
-              <w:t xml:space="preserve">supporting strategic </w:t>
-            </w:r>
-            <w:r>
-              <w:rPr>
-                <w:rFonts w:ascii="Constantia" w:hAnsi="Constantia" w:cstheme="minorHAnsi"/>
-                <w:color w:val="000000" w:themeColor="text1"/>
-                <w:sz w:val="20"/>
-                <w:lang w:val="en-CA"/>
-              </w:rPr>
-              <w:t xml:space="preserve">partners across all business </w:t>
-            </w:r>
-            <w:r>
-              <w:rPr>
-                <w:rFonts w:ascii="Constantia" w:hAnsi="Constantia" w:cstheme="minorHAnsi"/>
-                <w:color w:val="000000" w:themeColor="text1"/>
-                <w:sz w:val="20"/>
-                <w:lang w:val="en-CA"/>
-              </w:rPr>
-              <w:t xml:space="preserve">functions </w:t>
-            </w:r>
-            <w:r>
-              <w:rPr>
-                <w:rFonts w:ascii="Constantia" w:hAnsi="Constantia" w:cstheme="minorHAnsi"/>
-                <w:color w:val="000000" w:themeColor="text1"/>
-                <w:sz w:val="20"/>
-                <w:lang w:val="en-CA"/>
-              </w:rPr>
-              <w:t xml:space="preserve">(Demand Planning, Procurement, </w:t>
+              <w:t>to support</w:t>
+            </w:r>
+            <w:r>
+              <w:rPr>
+                <w:rFonts w:ascii="Constantia" w:hAnsi="Constantia" w:cstheme="minorHAnsi"/>
+                <w:color w:val="000000" w:themeColor="text1"/>
+                <w:sz w:val="20"/>
+                <w:lang w:val="en-CA"/>
+              </w:rPr>
+              <w:t xml:space="preserve"> strategic </w:t>
+            </w:r>
+            <w:r>
+              <w:rPr>
+                <w:rFonts w:ascii="Constantia" w:hAnsi="Constantia" w:cstheme="minorHAnsi"/>
+                <w:color w:val="000000" w:themeColor="text1"/>
+                <w:sz w:val="20"/>
+                <w:lang w:val="en-CA"/>
+              </w:rPr>
+              <w:t xml:space="preserve">partners across </w:t>
+            </w:r>
+            <w:r>
+              <w:rPr>
+                <w:rFonts w:ascii="Constantia" w:hAnsi="Constantia" w:cstheme="minorHAnsi"/>
+                <w:color w:val="000000" w:themeColor="text1"/>
+                <w:sz w:val="20"/>
+                <w:lang w:val="en-CA"/>
+              </w:rPr>
+              <w:t>various</w:t>
+            </w:r>
+            <w:r>
+              <w:rPr>
+                <w:rFonts w:ascii="Constantia" w:hAnsi="Constantia" w:cstheme="minorHAnsi"/>
+                <w:color w:val="000000" w:themeColor="text1"/>
+                <w:sz w:val="20"/>
+                <w:lang w:val="en-CA"/>
+              </w:rPr>
+              <w:t xml:space="preserve"> business </w:t>
+            </w:r>
+            <w:r>
+              <w:rPr>
+                <w:rFonts w:ascii="Constantia" w:hAnsi="Constantia" w:cstheme="minorHAnsi"/>
+                <w:color w:val="000000" w:themeColor="text1"/>
+                <w:sz w:val="20"/>
+                <w:lang w:val="en-CA"/>
+              </w:rPr>
+              <w:t>functions</w:t>
+            </w:r>
+            <w:r>
+              <w:rPr>
+                <w:rFonts w:ascii="Constantia" w:hAnsi="Constantia" w:cstheme="minorHAnsi"/>
+                <w:color w:val="000000" w:themeColor="text1"/>
+                <w:sz w:val="20"/>
+                <w:lang w:val="en-CA"/>
+              </w:rPr>
+              <w:t xml:space="preserve">, including </w:t>
+            </w:r>
+            <w:r>
+              <w:rPr>
+                <w:rFonts w:ascii="Constantia" w:hAnsi="Constantia" w:cstheme="minorHAnsi"/>
+                <w:color w:val="000000" w:themeColor="text1"/>
+                <w:sz w:val="20"/>
+                <w:lang w:val="en-CA"/>
+              </w:rPr>
+              <w:t xml:space="preserve">Demand Planning, Procurement, </w:t>
             </w:r>
             <w:r>
               <w:rPr>
@@ -1937,7 +2339,7 @@
                 <w:sz w:val="20"/>
                 <w:lang w:val="en-CA"/>
               </w:rPr>
-              <w:t>Marketing, Product, Finance, HR).</w:t>
+              <w:t>Marketing, Product, Finance, HR.</w:t>
             </w:r>
           </w:p>
           <w:p>
@@ -2041,16 +2443,43 @@
                 <w:sz w:val="20"/>
                 <w:lang w:val="en-CA"/>
               </w:rPr>
-              <w:t xml:space="preserve"> the development of software for demand planning, production scheduling and inventory management for </w:t>
-            </w:r>
-            <w:r>
-              <w:rPr>
-                <w:rFonts w:ascii="Constantia" w:hAnsi="Constantia" w:cstheme="minorHAnsi"/>
-                <w:color w:val="000000" w:themeColor="text1"/>
-                <w:sz w:val="20"/>
-                <w:lang w:val="en-CA"/>
-              </w:rPr>
-              <w:t xml:space="preserve">a </w:t>
+              <w:t xml:space="preserve"> the development of software </w:t>
+            </w:r>
+            <w:r>
+              <w:rPr>
+                <w:rFonts w:ascii="Constantia" w:hAnsi="Constantia" w:cstheme="minorHAnsi"/>
+                <w:color w:val="000000" w:themeColor="text1"/>
+                <w:sz w:val="20"/>
+                <w:lang w:val="en-CA"/>
+              </w:rPr>
+              <w:t xml:space="preserve">solutions </w:t>
+            </w:r>
+            <w:r>
+              <w:rPr>
+                <w:rFonts w:ascii="Constantia" w:hAnsi="Constantia" w:cstheme="minorHAnsi"/>
+                <w:color w:val="000000" w:themeColor="text1"/>
+                <w:sz w:val="20"/>
+                <w:lang w:val="en-CA"/>
+              </w:rPr>
+              <w:t xml:space="preserve">for demand planning, production scheduling and inventory management for </w:t>
+            </w:r>
+            <w:r>
+              <w:rPr>
+                <w:rFonts w:ascii="Constantia" w:hAnsi="Constantia" w:cstheme="minorHAnsi"/>
+                <w:color w:val="000000" w:themeColor="text1"/>
+                <w:sz w:val="20"/>
+                <w:lang w:val="en-CA"/>
+              </w:rPr>
+              <w:t>the</w:t>
+            </w:r>
+            <w:r>
+              <w:rPr>
+                <w:rFonts w:ascii="Constantia" w:hAnsi="Constantia" w:cstheme="minorHAnsi"/>
+                <w:color w:val="000000" w:themeColor="text1"/>
+                <w:sz w:val="20"/>
+                <w:lang w:val="en-CA"/>
+              </w:rPr>
+              <w:t xml:space="preserve"> </w:t>
             </w:r>
             <w:r>
               <w:rPr>
@@ -2172,15 +2601,6 @@
                 <w:sz w:val="20"/>
                 <w:lang w:val="en-CA"/>
               </w:rPr>
-              <w:t xml:space="preserve">local </w:t>
-            </w:r>
-            <w:r>
-              <w:rPr>
-                <w:rFonts w:ascii="Constantia" w:hAnsi="Constantia" w:cstheme="minorHAnsi"/>
-                <w:color w:val="000000" w:themeColor="text1"/>
-                <w:sz w:val="20"/>
-                <w:lang w:val="en-CA"/>
-              </w:rPr>
               <w:t>Operational Database</w:t>
             </w:r>
             <w:r>
@@ -2199,7 +2619,25 @@
                 <w:sz w:val="20"/>
                 <w:lang w:val="en-CA"/>
               </w:rPr>
-              <w:t xml:space="preserve"> (Menu, Recipe, Supplier, Ingredient, QA</w:t>
+              <w:t xml:space="preserve"> </w:t>
+            </w:r>
+            <w:r>
+              <w:rPr>
+                <w:rFonts w:ascii="Constantia" w:hAnsi="Constantia" w:cstheme="minorHAnsi"/>
+                <w:color w:val="000000" w:themeColor="text1"/>
+                <w:sz w:val="20"/>
+                <w:lang w:val="en-CA"/>
+              </w:rPr>
+              <w:t>to store Menu, Recipe</w:t>
+            </w:r>
+            <w:r>
+              <w:rPr>
+                <w:rFonts w:ascii="Constantia" w:hAnsi="Constantia" w:cstheme="minorHAnsi"/>
+                <w:color w:val="000000" w:themeColor="text1"/>
+                <w:sz w:val="20"/>
+                <w:lang w:val="en-CA"/>
+              </w:rPr>
+              <w:t>, Supplier, Ingredient, QA</w:t>
             </w:r>
             <w:r>
               <w:rPr>
@@ -2217,7 +2655,7 @@
                 <w:sz w:val="20"/>
                 <w:lang w:val="en-CA"/>
               </w:rPr>
-              <w:t xml:space="preserve"> Inventory data)</w:t>
+              <w:t xml:space="preserve"> Inventory data</w:t>
             </w:r>
             <w:r>
               <w:rPr>
@@ -2510,7 +2948,25 @@
                 <w:sz w:val="20"/>
                 <w:lang w:val="en-CA"/>
               </w:rPr>
-              <w:t xml:space="preserve">s using 3rd party (credit card and website traffic) data </w:t>
+              <w:t xml:space="preserve">s using </w:t>
+            </w:r>
+            <w:r>
+              <w:rPr>
+                <w:rFonts w:ascii="Constantia" w:hAnsi="Constantia" w:cstheme="minorHAnsi"/>
+                <w:color w:val="000000" w:themeColor="text1"/>
+                <w:sz w:val="20"/>
+                <w:lang w:val="en-CA"/>
+              </w:rPr>
+              <w:t>third</w:t>
+            </w:r>
+            <w:r>
+              <w:rPr>
+                <w:rFonts w:ascii="Constantia" w:hAnsi="Constantia" w:cstheme="minorHAnsi"/>
+                <w:color w:val="000000" w:themeColor="text1"/>
+                <w:sz w:val="20"/>
+                <w:lang w:val="en-CA"/>
+              </w:rPr>
+              <w:t xml:space="preserve"> party (credit card and website traffic) data </w:t>
             </w:r>
             <w:r>
               <w:rPr>
@@ -2555,16 +3011,25 @@
                 <w:sz w:val="20"/>
                 <w:lang w:val="en-CA"/>
               </w:rPr>
-              <w:t>global SLT</w:t>
-            </w:r>
-            <w:r>
-              <w:rPr>
-                <w:rFonts w:ascii="Constantia" w:hAnsi="Constantia" w:cstheme="minorHAnsi"/>
-                <w:color w:val="000000" w:themeColor="text1"/>
-                <w:sz w:val="20"/>
-                <w:lang w:val="en-CA"/>
-              </w:rPr>
-              <w:t>, and</w:t>
+              <w:t xml:space="preserve">global </w:t>
+            </w:r>
+            <w:r>
+              <w:rPr>
+                <w:rFonts w:ascii="Constantia" w:hAnsi="Constantia" w:cstheme="minorHAnsi"/>
+                <w:color w:val="000000" w:themeColor="text1"/>
+                <w:sz w:val="20"/>
+                <w:lang w:val="en-CA"/>
+              </w:rPr>
+              <w:t>leadership</w:t>
+            </w:r>
+            <w:r>
+              <w:rPr>
+                <w:rFonts w:ascii="Constantia" w:hAnsi="Constantia" w:cstheme="minorHAnsi"/>
+                <w:color w:val="000000" w:themeColor="text1"/>
+                <w:sz w:val="20"/>
+                <w:lang w:val="en-CA"/>
+              </w:rPr>
+              <w:t xml:space="preserve"> and</w:t>
             </w:r>
             <w:r>
               <w:rPr>
@@ -2643,7 +3108,7 @@
                 <w:sz w:val="20"/>
                 <w:lang w:val="en-CA"/>
               </w:rPr>
-              <w:t>sets used for RFM analyses, customer segmentation</w:t>
+              <w:t>sets for RFM analyses, customer segmentation</w:t>
             </w:r>
             <w:r>
               <w:rPr>
@@ -2731,7 +3196,16 @@
                 <w:sz w:val="20"/>
                 <w:lang w:val="en-CA"/>
               </w:rPr>
-              <w:t xml:space="preserve">Demand forecasting </w:t>
+              <w:t>Built d</w:t>
+            </w:r>
+            <w:r>
+              <w:rPr>
+                <w:rFonts w:ascii="Constantia" w:hAnsi="Constantia" w:cstheme="minorHAnsi"/>
+                <w:color w:val="000000" w:themeColor="text1"/>
+                <w:sz w:val="20"/>
+                <w:lang w:val="en-CA"/>
+              </w:rPr>
+              <w:t xml:space="preserve">emand forecasting </w:t>
             </w:r>
             <w:r>
               <w:rPr>
@@ -2810,16 +3284,7 @@
                 <w:sz w:val="20"/>
                 <w:lang w:val="en-CA"/>
               </w:rPr>
-              <w:t xml:space="preserve">Member of the </w:t>
-            </w:r>
-            <w:r>
-              <w:rPr>
-                <w:rFonts w:ascii="Constantia" w:hAnsi="Constantia" w:cstheme="minorHAnsi"/>
-                <w:color w:val="000000" w:themeColor="text1"/>
-                <w:sz w:val="20"/>
-                <w:lang w:val="en-CA"/>
-              </w:rPr>
-              <w:t>Data Literacy, Data Governance &amp; Data Infrastructure working groups.</w:t>
+              <w:t>Contributed to working groups on</w:t>
             </w:r>
             <w:r>
               <w:rPr>
@@ -2837,7 +3302,61 @@
                 <w:sz w:val="20"/>
                 <w:lang w:val="en-CA"/>
               </w:rPr>
-              <w:t>Local Data Literacy Program coordinator (Developed local/global up-skilling frameworks)</w:t>
+              <w:t>Data Literacy, Data Governance &amp; Data Infrastructur</w:t>
+            </w:r>
+            <w:r>
+              <w:rPr>
+                <w:rFonts w:ascii="Constantia" w:hAnsi="Constantia" w:cstheme="minorHAnsi"/>
+                <w:color w:val="000000" w:themeColor="text1"/>
+                <w:sz w:val="20"/>
+                <w:lang w:val="en-CA"/>
+              </w:rPr>
+              <w:t xml:space="preserve">e. Served as </w:t>
+            </w:r>
+            <w:r>
+              <w:rPr>
+                <w:rFonts w:ascii="Constantia" w:hAnsi="Constantia" w:cstheme="minorHAnsi"/>
+                <w:color w:val="000000" w:themeColor="text1"/>
+                <w:sz w:val="20"/>
+                <w:lang w:val="en-CA"/>
+              </w:rPr>
+              <w:t>Data Literacy coordinator</w:t>
+            </w:r>
+            <w:r>
+              <w:rPr>
+                <w:rFonts w:ascii="Constantia" w:hAnsi="Constantia" w:cstheme="minorHAnsi"/>
+                <w:color w:val="000000" w:themeColor="text1"/>
+                <w:sz w:val="20"/>
+                <w:lang w:val="en-CA"/>
+              </w:rPr>
+              <w:t xml:space="preserve"> to d</w:t>
+            </w:r>
+            <w:r>
+              <w:rPr>
+                <w:rFonts w:ascii="Constantia" w:hAnsi="Constantia" w:cstheme="minorHAnsi"/>
+                <w:color w:val="000000" w:themeColor="text1"/>
+                <w:sz w:val="20"/>
+                <w:lang w:val="en-CA"/>
+              </w:rPr>
+              <w:t>evelop</w:t>
+            </w:r>
+            <w:r>
+              <w:rPr>
+                <w:rFonts w:ascii="Constantia" w:hAnsi="Constantia" w:cstheme="minorHAnsi"/>
+                <w:color w:val="000000" w:themeColor="text1"/>
+                <w:sz w:val="20"/>
+                <w:lang w:val="en-CA"/>
+              </w:rPr>
+              <w:t xml:space="preserve"> </w:t>
+            </w:r>
+            <w:r>
+              <w:rPr>
+                <w:rFonts w:ascii="Constantia" w:hAnsi="Constantia" w:cstheme="minorHAnsi"/>
+                <w:color w:val="000000" w:themeColor="text1"/>
+                <w:sz w:val="20"/>
+                <w:lang w:val="en-CA"/>
+              </w:rPr>
+              <w:t>up-skilling frameworks</w:t>
             </w:r>
             <w:r>
               <w:rPr>
@@ -2864,7 +3383,52 @@
                 <w:sz w:val="20"/>
                 <w:lang w:val="en-CA"/>
               </w:rPr>
-              <w:t>Data Literacy Campaign organizer.</w:t>
+              <w:t xml:space="preserve">organize international </w:t>
+            </w:r>
+            <w:r>
+              <w:rPr>
+                <w:rFonts w:ascii="Constantia" w:hAnsi="Constantia" w:cstheme="minorHAnsi"/>
+                <w:color w:val="000000" w:themeColor="text1"/>
+                <w:sz w:val="20"/>
+                <w:lang w:val="en-CA"/>
+              </w:rPr>
+              <w:t xml:space="preserve">Data Literacy </w:t>
+            </w:r>
+            <w:r>
+              <w:rPr>
+                <w:rFonts w:ascii="Constantia" w:hAnsi="Constantia" w:cstheme="minorHAnsi"/>
+                <w:color w:val="000000" w:themeColor="text1"/>
+                <w:sz w:val="20"/>
+                <w:lang w:val="en-CA"/>
+              </w:rPr>
+              <w:t>c</w:t>
+            </w:r>
+            <w:r>
+              <w:rPr>
+                <w:rFonts w:ascii="Constantia" w:hAnsi="Constantia" w:cstheme="minorHAnsi"/>
+                <w:color w:val="000000" w:themeColor="text1"/>
+                <w:sz w:val="20"/>
+                <w:lang w:val="en-CA"/>
+              </w:rPr>
+              <w:t>ampaig</w:t>
+            </w:r>
+            <w:r>
+              <w:rPr>
+                <w:rFonts w:ascii="Constantia" w:hAnsi="Constantia" w:cstheme="minorHAnsi"/>
+                <w:color w:val="000000" w:themeColor="text1"/>
+                <w:sz w:val="20"/>
+                <w:lang w:val="en-CA"/>
+              </w:rPr>
+              <w:t>ns</w:t>
+            </w:r>
+            <w:r>
+              <w:rPr>
+                <w:rFonts w:ascii="Constantia" w:hAnsi="Constantia" w:cstheme="minorHAnsi"/>
+                <w:color w:val="000000" w:themeColor="text1"/>
+                <w:sz w:val="20"/>
+                <w:lang w:val="en-CA"/>
+              </w:rPr>
+              <w:t>.</w:t>
             </w:r>
           </w:p>
         </w:tc>
@@ -2896,6 +3460,7 @@
                 <w:rFonts w:ascii="Constantia" w:hAnsi="Constantia" w:cstheme="minorHAnsi"/>
                 <w:color w:val="595959" w:themeColor="text1" w:themeTint="A6"/>
                 <w:sz w:val="21"/>
+                <w:lang w:val="en-CA"/>
               </w:rPr>
             </w:pPr>
           </w:p>
@@ -2911,7 +3476,8 @@
               <w:rPr>
                 <w:rFonts w:ascii="Constantia" w:hAnsi="Constantia" w:cstheme="minorHAnsi"/>
                 <w:b/>
-                <w:sz w:val="20"/>
+                <w:sz w:val="21"/>
+                <w:szCs w:val="21"/>
                 <w:lang w:val="en-CA"/>
               </w:rPr>
             </w:pPr>
@@ -2919,7 +3485,8 @@
               <w:rPr>
                 <w:rFonts w:ascii="Constantia" w:hAnsi="Constantia" w:cstheme="minorHAnsi"/>
                 <w:b/>
-                <w:sz w:val="20"/>
+                <w:sz w:val="21"/>
+                <w:szCs w:val="21"/>
                 <w:lang w:val="en-CA"/>
               </w:rPr>
               <w:t>Postdoctoral Researcher</w:t>
@@ -2973,7 +3540,7 @@
                 <w:sz w:val="20"/>
                 <w:lang w:val="en-CA"/>
               </w:rPr>
-              <w:t xml:space="preserve">Perimeter Institute </w:t>
+              <w:t xml:space="preserve">Perimeter </w:t>
             </w:r>
             <w:r>
               <w:rPr>
@@ -2982,7 +3549,7 @@
                 <w:sz w:val="20"/>
                 <w:lang w:val="en-CA"/>
               </w:rPr>
-              <w:t>&amp; Event Horizon Telescope (EHT) Collaboration</w:t>
+              <w:t>Institute for Theoretical Physics (Waterloo, ON)</w:t>
             </w:r>
           </w:p>
         </w:tc>
@@ -3056,16 +3623,16 @@
                 <w:sz w:val="20"/>
                 <w:lang w:val="en-CA"/>
               </w:rPr>
-              <w:t xml:space="preserve">a </w:t>
-            </w:r>
-            <w:r>
-              <w:rPr>
-                <w:rFonts w:ascii="Constantia" w:hAnsi="Constantia" w:cstheme="minorHAnsi"/>
-                <w:color w:val="000000" w:themeColor="text1"/>
-                <w:sz w:val="20"/>
-                <w:lang w:val="en-CA"/>
-              </w:rPr>
-              <w:t xml:space="preserve">parameter estimation </w:t>
+              <w:t xml:space="preserve">the official parameter </w:t>
+            </w:r>
+            <w:r>
+              <w:rPr>
+                <w:rFonts w:ascii="Constantia" w:hAnsi="Constantia" w:cstheme="minorHAnsi"/>
+                <w:color w:val="000000" w:themeColor="text1"/>
+                <w:sz w:val="20"/>
+                <w:lang w:val="en-CA"/>
+              </w:rPr>
+              <w:t xml:space="preserve">estimation </w:t>
             </w:r>
             <w:r>
               <w:rPr>
@@ -3092,43 +3659,25 @@
                 <w:sz w:val="20"/>
                 <w:lang w:val="en-CA"/>
               </w:rPr>
-              <w:t>for</w:t>
-            </w:r>
-            <w:r>
-              <w:rPr>
-                <w:rFonts w:ascii="Constantia" w:hAnsi="Constantia" w:cstheme="minorHAnsi"/>
-                <w:color w:val="000000" w:themeColor="text1"/>
-                <w:sz w:val="20"/>
-                <w:lang w:val="en-CA"/>
-              </w:rPr>
-              <w:t xml:space="preserve"> analyz</w:t>
-            </w:r>
-            <w:r>
-              <w:rPr>
-                <w:rFonts w:ascii="Constantia" w:hAnsi="Constantia" w:cstheme="minorHAnsi"/>
-                <w:color w:val="000000" w:themeColor="text1"/>
-                <w:sz w:val="20"/>
-                <w:lang w:val="en-CA"/>
-              </w:rPr>
-              <w:t>ing</w:t>
-            </w:r>
-            <w:r>
-              <w:rPr>
-                <w:rFonts w:ascii="Constantia" w:hAnsi="Constantia" w:cstheme="minorHAnsi"/>
-                <w:color w:val="000000" w:themeColor="text1"/>
-                <w:sz w:val="20"/>
-                <w:lang w:val="en-CA"/>
-              </w:rPr>
-              <w:t xml:space="preserve"> astrophysical data</w:t>
-            </w:r>
-            <w:r>
-              <w:rPr>
-                <w:rFonts w:ascii="Constantia" w:hAnsi="Constantia" w:cstheme="minorHAnsi"/>
-                <w:color w:val="000000" w:themeColor="text1"/>
-                <w:sz w:val="20"/>
-                <w:lang w:val="en-CA"/>
-              </w:rPr>
-              <w:t>.</w:t>
+              <w:t>for the Event Horizon Telescope (</w:t>
+            </w:r>
+            <w:r>
+              <w:rPr>
+                <w:rFonts w:ascii="Constantia" w:hAnsi="Constantia" w:cstheme="minorHAnsi"/>
+                <w:color w:val="000000" w:themeColor="text1"/>
+                <w:sz w:val="20"/>
+                <w:lang w:val="en-CA"/>
+              </w:rPr>
+              <w:t>EHT</w:t>
+            </w:r>
+            <w:r>
+              <w:rPr>
+                <w:rFonts w:ascii="Constantia" w:hAnsi="Constantia" w:cstheme="minorHAnsi"/>
+                <w:color w:val="000000" w:themeColor="text1"/>
+                <w:sz w:val="20"/>
+                <w:lang w:val="en-CA"/>
+              </w:rPr>
+              <w:t>) Collaboration, enabling the analysis of astrophysical data that resulted in the first image of a black hole.</w:t>
             </w:r>
           </w:p>
           <w:p>
@@ -3170,25 +3719,43 @@
                 <w:sz w:val="20"/>
                 <w:lang w:val="en-CA"/>
               </w:rPr>
-              <w:t xml:space="preserve"> and code</w:t>
-            </w:r>
-            <w:r>
-              <w:rPr>
-                <w:rFonts w:ascii="Constantia" w:hAnsi="Constantia" w:cstheme="minorHAnsi"/>
-                <w:color w:val="000000" w:themeColor="text1"/>
-                <w:sz w:val="20"/>
-                <w:lang w:val="en-CA"/>
-              </w:rPr>
-              <w:t>d</w:t>
-            </w:r>
-            <w:r>
-              <w:rPr>
-                <w:rFonts w:ascii="Constantia" w:hAnsi="Constantia" w:cstheme="minorHAnsi"/>
-                <w:color w:val="000000" w:themeColor="text1"/>
-                <w:sz w:val="20"/>
-                <w:lang w:val="en-CA"/>
-              </w:rPr>
-              <w:t xml:space="preserve"> parametrized models to estimate black hole parameters.</w:t>
+              <w:t xml:space="preserve"> and </w:t>
+            </w:r>
+            <w:r>
+              <w:rPr>
+                <w:rFonts w:ascii="Constantia" w:hAnsi="Constantia" w:cstheme="minorHAnsi"/>
+                <w:color w:val="000000" w:themeColor="text1"/>
+                <w:sz w:val="20"/>
+                <w:lang w:val="en-CA"/>
+              </w:rPr>
+              <w:t xml:space="preserve">implemented </w:t>
+            </w:r>
+            <w:r>
+              <w:rPr>
+                <w:rFonts w:ascii="Constantia" w:hAnsi="Constantia" w:cstheme="minorHAnsi"/>
+                <w:color w:val="000000" w:themeColor="text1"/>
+                <w:sz w:val="20"/>
+                <w:lang w:val="en-CA"/>
+              </w:rPr>
+              <w:t>paramet</w:t>
+            </w:r>
+            <w:r>
+              <w:rPr>
+                <w:rFonts w:ascii="Constantia" w:hAnsi="Constantia" w:cstheme="minorHAnsi"/>
+                <w:color w:val="000000" w:themeColor="text1"/>
+                <w:sz w:val="20"/>
+                <w:lang w:val="en-CA"/>
+              </w:rPr>
+              <w:t>e</w:t>
+            </w:r>
+            <w:r>
+              <w:rPr>
+                <w:rFonts w:ascii="Constantia" w:hAnsi="Constantia" w:cstheme="minorHAnsi"/>
+                <w:color w:val="000000" w:themeColor="text1"/>
+                <w:sz w:val="20"/>
+                <w:lang w:val="en-CA"/>
+              </w:rPr>
+              <w:t>rized models to estimate black hole parameters.</w:t>
             </w:r>
           </w:p>
           <w:p>
@@ -3249,85 +3816,25 @@
                 <w:sz w:val="20"/>
                 <w:lang w:val="en-CA"/>
               </w:rPr>
-              <w:t xml:space="preserve"> analytical/numerical models using High-Performance Computing (HPC) systems.</w:t>
-            </w:r>
-          </w:p>
-          <w:p>
-            <w:pPr>
-              <w:pStyle w:val="ListParagraph"/>
-              <w:numPr>
-                <w:ilvl w:val="0"/>
-                <w:numId w:val="1"/>
-              </w:numPr>
-              <w:rPr>
-                <w:rFonts w:ascii="Constantia" w:hAnsi="Constantia" w:cstheme="minorHAnsi"/>
-                <w:color w:val="000000" w:themeColor="text1"/>
-                <w:sz w:val="20"/>
-                <w:lang w:val="en-CA"/>
-              </w:rPr>
-            </w:pPr>
-            <w:r>
-              <w:rPr>
-                <w:rFonts w:ascii="Constantia" w:hAnsi="Constantia" w:cstheme="minorHAnsi"/>
-                <w:color w:val="000000" w:themeColor="text1"/>
-                <w:sz w:val="20"/>
-                <w:lang w:val="en-CA"/>
-              </w:rPr>
-              <w:t xml:space="preserve">Successfully </w:t>
-            </w:r>
-            <w:r>
-              <w:rPr>
-                <w:rFonts w:ascii="Constantia" w:hAnsi="Constantia" w:cstheme="minorHAnsi"/>
-                <w:color w:val="000000" w:themeColor="text1"/>
-                <w:sz w:val="20"/>
-                <w:lang w:val="en-CA"/>
-              </w:rPr>
-              <w:t xml:space="preserve">contributed to </w:t>
-            </w:r>
-            <w:r>
-              <w:rPr>
-                <w:rFonts w:ascii="Constantia" w:hAnsi="Constantia" w:cstheme="minorHAnsi"/>
-                <w:color w:val="000000" w:themeColor="text1"/>
-                <w:sz w:val="20"/>
-                <w:lang w:val="en-CA"/>
-              </w:rPr>
-              <w:t>c</w:t>
-            </w:r>
-            <w:r>
-              <w:rPr>
-                <w:rFonts w:ascii="Constantia" w:hAnsi="Constantia" w:cstheme="minorHAnsi"/>
-                <w:color w:val="000000" w:themeColor="text1"/>
-                <w:sz w:val="20"/>
-                <w:lang w:val="en-CA"/>
-              </w:rPr>
-              <w:t>aptur</w:t>
-            </w:r>
-            <w:r>
-              <w:rPr>
-                <w:rFonts w:ascii="Constantia" w:hAnsi="Constantia" w:cstheme="minorHAnsi"/>
-                <w:color w:val="000000" w:themeColor="text1"/>
-                <w:sz w:val="20"/>
-                <w:lang w:val="en-CA"/>
-              </w:rPr>
-              <w:t xml:space="preserve">ing </w:t>
-            </w:r>
-            <w:r>
-              <w:rPr>
-                <w:rFonts w:ascii="Constantia" w:hAnsi="Constantia" w:cstheme="minorHAnsi"/>
-                <w:color w:val="000000" w:themeColor="text1"/>
-                <w:sz w:val="20"/>
-                <w:lang w:val="en-CA"/>
-              </w:rPr>
-              <w:t xml:space="preserve">the first-ever image of a black hole with </w:t>
-            </w:r>
-            <w:r>
-              <w:rPr>
-                <w:rFonts w:ascii="Constantia" w:hAnsi="Constantia" w:cstheme="minorHAnsi"/>
-                <w:color w:val="000000" w:themeColor="text1"/>
-                <w:sz w:val="20"/>
-                <w:lang w:val="en-CA"/>
-              </w:rPr>
-              <w:t>a global team of researchers.</w:t>
+              <w:t xml:space="preserve"> analytical</w:t>
+            </w:r>
+            <w:r>
+              <w:rPr>
+                <w:rFonts w:ascii="Constantia" w:hAnsi="Constantia" w:cstheme="minorHAnsi"/>
+                <w:color w:val="000000" w:themeColor="text1"/>
+                <w:sz w:val="20"/>
+                <w:lang w:val="en-CA"/>
+              </w:rPr>
+              <w:t xml:space="preserve"> &amp; </w:t>
+            </w:r>
+            <w:r>
+              <w:rPr>
+                <w:rFonts w:ascii="Constantia" w:hAnsi="Constantia" w:cstheme="minorHAnsi"/>
+                <w:color w:val="000000" w:themeColor="text1"/>
+                <w:sz w:val="20"/>
+                <w:lang w:val="en-CA"/>
+              </w:rPr>
+              <w:t>numerical models using High-Performance Computing (HPC) systems.</w:t>
             </w:r>
           </w:p>
         </w:tc>
@@ -3352,6 +3859,774 @@
         </w:tc>
       </w:tr>
     </w:tbl>
+    <w:p>
+      <w:pPr>
+        <w:pBdr>
+          <w:bottom w:val="single" w:sz="6" w:space="1" w:color="auto"/>
+        </w:pBdr>
+        <w:rPr>
+          <w:rFonts w:ascii="Constantia" w:hAnsi="Constantia" w:cstheme="minorHAnsi"/>
+          <w:b/>
+          <w:color w:val="2E74B5" w:themeColor="accent5" w:themeShade="BF"/>
+          <w:szCs w:val="26"/>
+        </w:rPr>
+      </w:pPr>
+      <w:r>
+        <w:rPr>
+          <w:rFonts w:ascii="Constantia" w:hAnsi="Constantia" w:cstheme="minorHAnsi"/>
+          <w:b/>
+          <w:color w:val="2E74B5" w:themeColor="accent5" w:themeShade="BF"/>
+          <w:szCs w:val="26"/>
+        </w:rPr>
+        <w:t xml:space="preserve">TEACHING </w:t>
+      </w:r>
+      <w:r>
+        <w:rPr>
+          <w:rFonts w:ascii="Constantia" w:hAnsi="Constantia" w:cstheme="minorHAnsi"/>
+          <w:b/>
+          <w:color w:val="2E74B5" w:themeColor="accent5" w:themeShade="BF"/>
+          <w:szCs w:val="26"/>
+        </w:rPr>
+        <w:t>EXPERIENCE</w:t>
+      </w:r>
+    </w:p>
+    <w:tbl>
+      <w:tblPr>
+        <w:tblStyle w:val="TableGrid"/>
+        <w:tblW w:w="0" w:type="auto"/>
+        <w:tblBorders>
+          <w:top w:val="none" w:sz="0" w:space="0" w:color="auto"/>
+          <w:left w:val="none" w:sz="0" w:space="0" w:color="auto"/>
+          <w:bottom w:val="none" w:sz="0" w:space="0" w:color="auto"/>
+          <w:right w:val="none" w:sz="0" w:space="0" w:color="auto"/>
+          <w:insideH w:val="none" w:sz="0" w:space="0" w:color="auto"/>
+          <w:insideV w:val="none" w:sz="0" w:space="0" w:color="auto"/>
+        </w:tblBorders>
+        <w:tblLook w:val="04A0" w:firstRow="1" w:lastRow="0" w:firstColumn="1" w:lastColumn="0" w:noHBand="0" w:noVBand="1"/>
+      </w:tblPr>
+      <w:tblGrid>
+        <w:gridCol w:w="7655"/>
+        <w:gridCol w:w="2543"/>
+      </w:tblGrid>
+      <w:tr>
+        <w:tc>
+          <w:tcPr>
+            <w:tcW w:w="7655" w:type="dxa"/>
+          </w:tcPr>
+          <w:p>
+            <w:pPr>
+              <w:rPr>
+                <w:rFonts w:ascii="Constantia" w:hAnsi="Constantia" w:cstheme="minorHAnsi"/>
+                <w:b/>
+                <w:sz w:val="21"/>
+                <w:lang w:val="en-CA"/>
+              </w:rPr>
+            </w:pPr>
+            <w:r>
+              <w:rPr>
+                <w:rFonts w:ascii="Constantia" w:hAnsi="Constantia" w:cstheme="minorHAnsi"/>
+                <w:b/>
+                <w:sz w:val="21"/>
+                <w:lang w:val="en-CA"/>
+              </w:rPr>
+              <w:t>Part-time Instructor</w:t>
+            </w:r>
+          </w:p>
+        </w:tc>
+        <w:tc>
+          <w:tcPr>
+            <w:tcW w:w="2543" w:type="dxa"/>
+          </w:tcPr>
+          <w:p>
+            <w:pPr>
+              <w:jc w:val="right"/>
+              <w:rPr>
+                <w:rFonts w:ascii="Constantia" w:hAnsi="Constantia" w:cstheme="minorHAnsi"/>
+                <w:color w:val="595959" w:themeColor="text1" w:themeTint="A6"/>
+                <w:sz w:val="21"/>
+                <w:lang w:val="en-CA"/>
+              </w:rPr>
+            </w:pPr>
+            <w:r>
+              <w:rPr>
+                <w:rFonts w:ascii="Constantia" w:hAnsi="Constantia" w:cstheme="minorHAnsi"/>
+                <w:color w:val="595959" w:themeColor="text1" w:themeTint="A6"/>
+                <w:sz w:val="21"/>
+                <w:lang w:val="en-CA"/>
+              </w:rPr>
+              <w:t>Sep</w:t>
+            </w:r>
+            <w:r>
+              <w:rPr>
+                <w:rFonts w:ascii="Constantia" w:hAnsi="Constantia" w:cstheme="minorHAnsi"/>
+                <w:color w:val="595959" w:themeColor="text1" w:themeTint="A6"/>
+                <w:sz w:val="21"/>
+                <w:lang w:val="en-CA"/>
+              </w:rPr>
+              <w:t xml:space="preserve"> 202</w:t>
+            </w:r>
+            <w:r>
+              <w:rPr>
+                <w:rFonts w:ascii="Constantia" w:hAnsi="Constantia" w:cstheme="minorHAnsi"/>
+                <w:color w:val="595959" w:themeColor="text1" w:themeTint="A6"/>
+                <w:sz w:val="21"/>
+                <w:lang w:val="en-CA"/>
+              </w:rPr>
+              <w:t>2</w:t>
+            </w:r>
+            <w:r>
+              <w:rPr>
+                <w:rFonts w:ascii="Constantia" w:hAnsi="Constantia" w:cstheme="minorHAnsi"/>
+                <w:color w:val="595959" w:themeColor="text1" w:themeTint="A6"/>
+                <w:sz w:val="21"/>
+                <w:lang w:val="en-CA"/>
+              </w:rPr>
+              <w:t xml:space="preserve"> </w:t>
+            </w:r>
+            <w:r>
+              <w:rPr>
+                <w:rFonts w:ascii="Constantia" w:hAnsi="Constantia" w:cstheme="minorHAnsi"/>
+                <w:color w:val="595959" w:themeColor="text1" w:themeTint="A6"/>
+                <w:sz w:val="21"/>
+                <w:lang w:val="en-CA"/>
+              </w:rPr>
+              <w:t>– Present</w:t>
+            </w:r>
+          </w:p>
+        </w:tc>
+      </w:tr>
+      <w:tr>
+        <w:tc>
+          <w:tcPr>
+            <w:tcW w:w="7655" w:type="dxa"/>
+          </w:tcPr>
+          <w:p>
+            <w:pPr>
+              <w:rPr>
+                <w:rFonts w:ascii="Constantia" w:hAnsi="Constantia" w:cstheme="minorHAnsi"/>
+                <w:i/>
+                <w:sz w:val="20"/>
+                <w:lang w:val="en-CA"/>
+              </w:rPr>
+            </w:pPr>
+            <w:r>
+              <w:rPr>
+                <w:rFonts w:ascii="Constantia" w:hAnsi="Constantia" w:cstheme="minorHAnsi"/>
+                <w:i/>
+                <w:sz w:val="20"/>
+                <w:lang w:val="en-CA"/>
+              </w:rPr>
+              <w:t>Schulich School of Business, York University</w:t>
+            </w:r>
+          </w:p>
+        </w:tc>
+        <w:tc>
+          <w:tcPr>
+            <w:tcW w:w="2543" w:type="dxa"/>
+          </w:tcPr>
+          <w:p>
+            <w:pPr>
+              <w:rPr>
+                <w:rFonts w:ascii="Constantia" w:hAnsi="Constantia" w:cstheme="minorHAnsi"/>
+                <w:color w:val="7F7F7F" w:themeColor="text1" w:themeTint="80"/>
+                <w:sz w:val="20"/>
+                <w:lang w:val="en-CA"/>
+              </w:rPr>
+            </w:pPr>
+          </w:p>
+        </w:tc>
+      </w:tr>
+      <w:tr>
+        <w:tc>
+          <w:tcPr>
+            <w:tcW w:w="10198" w:type="dxa"/>
+            <w:gridSpan w:val="2"/>
+          </w:tcPr>
+          <w:p>
+            <w:pPr>
+              <w:pStyle w:val="ListParagraph"/>
+              <w:numPr>
+                <w:ilvl w:val="0"/>
+                <w:numId w:val="1"/>
+              </w:numPr>
+              <w:jc w:val="both"/>
+              <w:rPr>
+                <w:rFonts w:ascii="Constantia" w:hAnsi="Constantia" w:cstheme="minorHAnsi"/>
+                <w:color w:val="000000" w:themeColor="text1"/>
+                <w:sz w:val="20"/>
+                <w:lang w:val="en-CA"/>
+              </w:rPr>
+            </w:pPr>
+            <w:r>
+              <w:rPr>
+                <w:rFonts w:ascii="Constantia" w:hAnsi="Constantia" w:cstheme="minorHAnsi"/>
+                <w:color w:val="000000" w:themeColor="text1"/>
+                <w:sz w:val="20"/>
+                <w:lang w:val="en-CA"/>
+              </w:rPr>
+              <w:t>Instructing AI and Data Analytics courses in the Master of Management in Artificial Intelligence (MMAI) and Master of Business Analytics (MBAN) programs</w:t>
+            </w:r>
+            <w:r>
+              <w:rPr>
+                <w:rFonts w:ascii="Constantia" w:hAnsi="Constantia" w:cstheme="minorHAnsi"/>
+                <w:color w:val="000000" w:themeColor="text1"/>
+                <w:sz w:val="20"/>
+                <w:lang w:val="en-CA"/>
+              </w:rPr>
+              <w:t>.</w:t>
+            </w:r>
+          </w:p>
+          <w:p>
+            <w:pPr>
+              <w:pStyle w:val="ListParagraph"/>
+              <w:numPr>
+                <w:ilvl w:val="0"/>
+                <w:numId w:val="1"/>
+              </w:numPr>
+              <w:jc w:val="both"/>
+              <w:rPr>
+                <w:rFonts w:ascii="Constantia" w:hAnsi="Constantia" w:cstheme="minorHAnsi"/>
+                <w:color w:val="000000" w:themeColor="text1"/>
+                <w:sz w:val="20"/>
+                <w:lang w:val="en-CA"/>
+              </w:rPr>
+            </w:pPr>
+            <w:r>
+              <w:rPr>
+                <w:rFonts w:ascii="Constantia" w:hAnsi="Constantia" w:cstheme="minorHAnsi"/>
+                <w:color w:val="000000" w:themeColor="text1"/>
+                <w:sz w:val="20"/>
+                <w:lang w:val="en-CA"/>
+              </w:rPr>
+              <w:t>Courses taught: Database Fundamentals</w:t>
+            </w:r>
+          </w:p>
+        </w:tc>
+      </w:tr>
+      <w:tr>
+        <w:tc>
+          <w:tcPr>
+            <w:tcW w:w="7655" w:type="dxa"/>
+          </w:tcPr>
+          <w:p>
+            <w:pPr>
+              <w:rPr>
+                <w:rFonts w:ascii="Constantia" w:hAnsi="Constantia" w:cstheme="minorHAnsi"/>
+                <w:b/>
+                <w:sz w:val="21"/>
+                <w:lang w:val="en-CA"/>
+              </w:rPr>
+            </w:pPr>
+          </w:p>
+        </w:tc>
+        <w:tc>
+          <w:tcPr>
+            <w:tcW w:w="2543" w:type="dxa"/>
+          </w:tcPr>
+          <w:p>
+            <w:pPr>
+              <w:jc w:val="right"/>
+              <w:rPr>
+                <w:rFonts w:ascii="Constantia" w:hAnsi="Constantia" w:cstheme="minorHAnsi"/>
+                <w:color w:val="000000" w:themeColor="text1"/>
+                <w:sz w:val="20"/>
+                <w:lang w:val="en-CA"/>
+              </w:rPr>
+            </w:pPr>
+          </w:p>
+        </w:tc>
+      </w:tr>
+      <w:tr>
+        <w:tc>
+          <w:tcPr>
+            <w:tcW w:w="7655" w:type="dxa"/>
+          </w:tcPr>
+          <w:p>
+            <w:pPr>
+              <w:rPr>
+                <w:rFonts w:ascii="Constantia" w:hAnsi="Constantia" w:cstheme="minorHAnsi"/>
+                <w:b/>
+                <w:sz w:val="21"/>
+                <w:lang w:val="en-CA"/>
+              </w:rPr>
+            </w:pPr>
+            <w:r>
+              <w:rPr>
+                <w:rFonts w:ascii="Constantia" w:hAnsi="Constantia" w:cstheme="minorHAnsi"/>
+                <w:b/>
+                <w:sz w:val="21"/>
+                <w:lang w:val="en-CA"/>
+              </w:rPr>
+              <w:t>Physics Instructor</w:t>
+            </w:r>
+          </w:p>
+        </w:tc>
+        <w:tc>
+          <w:tcPr>
+            <w:tcW w:w="2543" w:type="dxa"/>
+          </w:tcPr>
+          <w:p>
+            <w:pPr>
+              <w:jc w:val="right"/>
+              <w:rPr>
+                <w:rFonts w:ascii="Constantia" w:hAnsi="Constantia" w:cstheme="minorHAnsi"/>
+                <w:color w:val="595959" w:themeColor="text1" w:themeTint="A6"/>
+                <w:sz w:val="21"/>
+                <w:lang w:val="en-CA"/>
+              </w:rPr>
+            </w:pPr>
+            <w:r>
+              <w:rPr>
+                <w:rFonts w:ascii="Constantia" w:hAnsi="Constantia" w:cstheme="minorHAnsi"/>
+                <w:color w:val="595959" w:themeColor="text1" w:themeTint="A6"/>
+                <w:sz w:val="21"/>
+                <w:lang w:val="en-CA"/>
+              </w:rPr>
+              <w:t xml:space="preserve"> </w:t>
+            </w:r>
+            <w:r>
+              <w:rPr>
+                <w:rFonts w:ascii="Constantia" w:hAnsi="Constantia" w:cstheme="minorHAnsi"/>
+                <w:color w:val="595959" w:themeColor="text1" w:themeTint="A6"/>
+                <w:sz w:val="21"/>
+                <w:lang w:val="en-CA"/>
+              </w:rPr>
+              <w:t xml:space="preserve"> Apr </w:t>
+            </w:r>
+            <w:r>
+              <w:rPr>
+                <w:rFonts w:ascii="Constantia" w:hAnsi="Constantia" w:cstheme="minorHAnsi"/>
+                <w:color w:val="595959" w:themeColor="text1" w:themeTint="A6"/>
+                <w:sz w:val="21"/>
+                <w:lang w:val="en-CA"/>
+              </w:rPr>
+              <w:t>20</w:t>
+            </w:r>
+            <w:r>
+              <w:rPr>
+                <w:rFonts w:ascii="Constantia" w:hAnsi="Constantia" w:cstheme="minorHAnsi"/>
+                <w:color w:val="595959" w:themeColor="text1" w:themeTint="A6"/>
+                <w:sz w:val="21"/>
+                <w:lang w:val="en-CA"/>
+              </w:rPr>
+              <w:t>11</w:t>
+            </w:r>
+            <w:r>
+              <w:rPr>
+                <w:rFonts w:ascii="Constantia" w:hAnsi="Constantia" w:cstheme="minorHAnsi"/>
+                <w:color w:val="595959" w:themeColor="text1" w:themeTint="A6"/>
+                <w:sz w:val="21"/>
+                <w:lang w:val="en-CA"/>
+              </w:rPr>
+              <w:t xml:space="preserve"> – </w:t>
+            </w:r>
+            <w:r>
+              <w:rPr>
+                <w:rFonts w:ascii="Constantia" w:hAnsi="Constantia" w:cstheme="minorHAnsi"/>
+                <w:color w:val="595959" w:themeColor="text1" w:themeTint="A6"/>
+                <w:sz w:val="21"/>
+                <w:lang w:val="en-CA"/>
+              </w:rPr>
+              <w:t>June 2013</w:t>
+            </w:r>
+          </w:p>
+        </w:tc>
+      </w:tr>
+      <w:tr>
+        <w:tc>
+          <w:tcPr>
+            <w:tcW w:w="7655" w:type="dxa"/>
+          </w:tcPr>
+          <w:p>
+            <w:pPr>
+              <w:rPr>
+                <w:rFonts w:ascii="Constantia" w:hAnsi="Constantia" w:cstheme="minorHAnsi"/>
+                <w:i/>
+                <w:sz w:val="20"/>
+                <w:lang w:val="es-ES"/>
+              </w:rPr>
+            </w:pPr>
+            <w:r>
+              <w:rPr>
+                <w:rFonts w:ascii="Constantia" w:hAnsi="Constantia" w:cstheme="minorHAnsi"/>
+                <w:i/>
+                <w:sz w:val="20"/>
+                <w:lang w:val="es-ES"/>
+              </w:rPr>
+              <w:t>Colegio Británico</w:t>
+            </w:r>
+            <w:r>
+              <w:rPr>
+                <w:rFonts w:ascii="Constantia" w:hAnsi="Constantia" w:cstheme="minorHAnsi"/>
+                <w:i/>
+                <w:sz w:val="20"/>
+                <w:lang w:val="es-ES"/>
+              </w:rPr>
+              <w:t xml:space="preserve">, </w:t>
+            </w:r>
+            <w:proofErr w:type="spellStart"/>
+            <w:r>
+              <w:rPr>
+                <w:rFonts w:ascii="Constantia" w:hAnsi="Constantia" w:cstheme="minorHAnsi"/>
+                <w:i/>
+                <w:sz w:val="20"/>
+                <w:lang w:val="es-ES"/>
+              </w:rPr>
+              <w:t>Mexico</w:t>
+            </w:r>
+            <w:proofErr w:type="spellEnd"/>
+          </w:p>
+        </w:tc>
+        <w:tc>
+          <w:tcPr>
+            <w:tcW w:w="2543" w:type="dxa"/>
+          </w:tcPr>
+          <w:p>
+            <w:pPr>
+              <w:rPr>
+                <w:rFonts w:ascii="Constantia" w:hAnsi="Constantia" w:cstheme="minorHAnsi"/>
+                <w:color w:val="7F7F7F" w:themeColor="text1" w:themeTint="80"/>
+                <w:sz w:val="20"/>
+                <w:lang w:val="es-ES"/>
+              </w:rPr>
+            </w:pPr>
+          </w:p>
+        </w:tc>
+      </w:tr>
+      <w:tr>
+        <w:tc>
+          <w:tcPr>
+            <w:tcW w:w="10198" w:type="dxa"/>
+            <w:gridSpan w:val="2"/>
+          </w:tcPr>
+          <w:p>
+            <w:pPr>
+              <w:pStyle w:val="ListParagraph"/>
+              <w:numPr>
+                <w:ilvl w:val="0"/>
+                <w:numId w:val="1"/>
+              </w:numPr>
+              <w:jc w:val="both"/>
+              <w:rPr>
+                <w:rFonts w:ascii="Constantia" w:hAnsi="Constantia" w:cstheme="minorHAnsi"/>
+                <w:color w:val="000000" w:themeColor="text1"/>
+                <w:sz w:val="20"/>
+                <w:lang w:val="en-CA"/>
+              </w:rPr>
+            </w:pPr>
+            <w:r>
+              <w:rPr>
+                <w:rFonts w:ascii="Constantia" w:hAnsi="Constantia" w:cstheme="minorHAnsi"/>
+                <w:color w:val="000000" w:themeColor="text1"/>
+                <w:sz w:val="20"/>
+                <w:lang w:val="en-CA"/>
+              </w:rPr>
+              <w:t>Developed and delivered curriculum for High School Physics Courses</w:t>
+            </w:r>
+          </w:p>
+          <w:p>
+            <w:pPr>
+              <w:pStyle w:val="ListParagraph"/>
+              <w:numPr>
+                <w:ilvl w:val="0"/>
+                <w:numId w:val="1"/>
+              </w:numPr>
+              <w:jc w:val="both"/>
+              <w:rPr>
+                <w:rFonts w:ascii="Constantia" w:hAnsi="Constantia" w:cstheme="minorHAnsi"/>
+                <w:color w:val="000000" w:themeColor="text1"/>
+                <w:sz w:val="20"/>
+                <w:lang w:val="en-CA"/>
+              </w:rPr>
+            </w:pPr>
+            <w:r>
+              <w:rPr>
+                <w:rFonts w:ascii="Constantia" w:hAnsi="Constantia" w:cstheme="minorHAnsi"/>
+                <w:color w:val="000000" w:themeColor="text1"/>
+                <w:sz w:val="20"/>
+                <w:lang w:val="en-CA"/>
+              </w:rPr>
+              <w:t>Courses taught: Physics I &amp; II, Selected Topic in Physics I &amp; II</w:t>
+            </w:r>
+          </w:p>
+        </w:tc>
+      </w:tr>
+      <w:tr>
+        <w:tc>
+          <w:tcPr>
+            <w:tcW w:w="7655" w:type="dxa"/>
+          </w:tcPr>
+          <w:p>
+            <w:pPr>
+              <w:rPr>
+                <w:rFonts w:ascii="Constantia" w:hAnsi="Constantia" w:cstheme="minorHAnsi"/>
+                <w:b/>
+                <w:sz w:val="21"/>
+                <w:lang w:val="en-CA"/>
+              </w:rPr>
+            </w:pPr>
+          </w:p>
+        </w:tc>
+        <w:tc>
+          <w:tcPr>
+            <w:tcW w:w="2543" w:type="dxa"/>
+          </w:tcPr>
+          <w:p>
+            <w:pPr>
+              <w:jc w:val="right"/>
+              <w:rPr>
+                <w:rFonts w:ascii="Constantia" w:hAnsi="Constantia" w:cstheme="minorHAnsi"/>
+                <w:color w:val="000000" w:themeColor="text1"/>
+                <w:sz w:val="20"/>
+                <w:lang w:val="en-CA"/>
+              </w:rPr>
+            </w:pPr>
+          </w:p>
+        </w:tc>
+      </w:tr>
+      <w:tr>
+        <w:tc>
+          <w:tcPr>
+            <w:tcW w:w="7655" w:type="dxa"/>
+          </w:tcPr>
+          <w:p>
+            <w:pPr>
+              <w:rPr>
+                <w:rFonts w:ascii="Constantia" w:hAnsi="Constantia" w:cstheme="minorHAnsi"/>
+                <w:b/>
+                <w:sz w:val="21"/>
+                <w:lang w:val="en-CA"/>
+              </w:rPr>
+            </w:pPr>
+            <w:r>
+              <w:rPr>
+                <w:rFonts w:ascii="Constantia" w:hAnsi="Constantia" w:cstheme="minorHAnsi"/>
+                <w:b/>
+                <w:sz w:val="21"/>
+                <w:lang w:val="en-CA"/>
+              </w:rPr>
+              <w:t>English Teacher</w:t>
+            </w:r>
+          </w:p>
+        </w:tc>
+        <w:tc>
+          <w:tcPr>
+            <w:tcW w:w="2543" w:type="dxa"/>
+          </w:tcPr>
+          <w:p>
+            <w:pPr>
+              <w:jc w:val="right"/>
+              <w:rPr>
+                <w:rFonts w:ascii="Constantia" w:hAnsi="Constantia" w:cstheme="minorHAnsi"/>
+                <w:color w:val="595959" w:themeColor="text1" w:themeTint="A6"/>
+                <w:sz w:val="21"/>
+                <w:lang w:val="en-CA"/>
+              </w:rPr>
+            </w:pPr>
+            <w:r>
+              <w:rPr>
+                <w:rFonts w:ascii="Constantia" w:hAnsi="Constantia" w:cstheme="minorHAnsi"/>
+                <w:color w:val="595959" w:themeColor="text1" w:themeTint="A6"/>
+                <w:sz w:val="21"/>
+                <w:lang w:val="en-CA"/>
+              </w:rPr>
+              <w:t>Dec</w:t>
+            </w:r>
+            <w:r>
+              <w:rPr>
+                <w:rFonts w:ascii="Constantia" w:hAnsi="Constantia" w:cstheme="minorHAnsi"/>
+                <w:color w:val="595959" w:themeColor="text1" w:themeTint="A6"/>
+                <w:sz w:val="21"/>
+                <w:lang w:val="en-CA"/>
+              </w:rPr>
+              <w:t xml:space="preserve"> 20</w:t>
+            </w:r>
+            <w:r>
+              <w:rPr>
+                <w:rFonts w:ascii="Constantia" w:hAnsi="Constantia" w:cstheme="minorHAnsi"/>
+                <w:color w:val="595959" w:themeColor="text1" w:themeTint="A6"/>
+                <w:sz w:val="21"/>
+                <w:lang w:val="en-CA"/>
+              </w:rPr>
+              <w:t>04</w:t>
+            </w:r>
+            <w:r>
+              <w:rPr>
+                <w:rFonts w:ascii="Constantia" w:hAnsi="Constantia" w:cstheme="minorHAnsi"/>
+                <w:color w:val="595959" w:themeColor="text1" w:themeTint="A6"/>
+                <w:sz w:val="21"/>
+                <w:lang w:val="en-CA"/>
+              </w:rPr>
+              <w:t xml:space="preserve"> – </w:t>
+            </w:r>
+            <w:r>
+              <w:rPr>
+                <w:rFonts w:ascii="Constantia" w:hAnsi="Constantia" w:cstheme="minorHAnsi"/>
+                <w:color w:val="595959" w:themeColor="text1" w:themeTint="A6"/>
+                <w:sz w:val="21"/>
+                <w:lang w:val="en-CA"/>
+              </w:rPr>
+              <w:t>June 20</w:t>
+            </w:r>
+            <w:r>
+              <w:rPr>
+                <w:rFonts w:ascii="Constantia" w:hAnsi="Constantia" w:cstheme="minorHAnsi"/>
+                <w:color w:val="595959" w:themeColor="text1" w:themeTint="A6"/>
+                <w:sz w:val="21"/>
+                <w:lang w:val="en-CA"/>
+              </w:rPr>
+              <w:t>08</w:t>
+            </w:r>
+          </w:p>
+        </w:tc>
+      </w:tr>
+      <w:tr>
+        <w:tc>
+          <w:tcPr>
+            <w:tcW w:w="7655" w:type="dxa"/>
+          </w:tcPr>
+          <w:p>
+            <w:pPr>
+              <w:rPr>
+                <w:rFonts w:ascii="Constantia" w:hAnsi="Constantia" w:cstheme="minorHAnsi"/>
+                <w:i/>
+                <w:sz w:val="20"/>
+                <w:lang w:val="en-CA"/>
+              </w:rPr>
+            </w:pPr>
+            <w:r>
+              <w:rPr>
+                <w:rFonts w:ascii="Constantia" w:hAnsi="Constantia" w:cstheme="minorHAnsi"/>
+                <w:i/>
+                <w:sz w:val="20"/>
+                <w:lang w:val="en-CA"/>
+              </w:rPr>
+              <w:t>Harmon Hall</w:t>
+            </w:r>
+            <w:r>
+              <w:rPr>
+                <w:rFonts w:ascii="Constantia" w:hAnsi="Constantia" w:cstheme="minorHAnsi"/>
+                <w:i/>
+                <w:sz w:val="20"/>
+                <w:lang w:val="en-CA"/>
+              </w:rPr>
+              <w:t>, Mexico</w:t>
+            </w:r>
+          </w:p>
+        </w:tc>
+        <w:tc>
+          <w:tcPr>
+            <w:tcW w:w="2543" w:type="dxa"/>
+          </w:tcPr>
+          <w:p>
+            <w:pPr>
+              <w:rPr>
+                <w:rFonts w:ascii="Constantia" w:hAnsi="Constantia" w:cstheme="minorHAnsi"/>
+                <w:color w:val="7F7F7F" w:themeColor="text1" w:themeTint="80"/>
+                <w:sz w:val="20"/>
+                <w:lang w:val="en-CA"/>
+              </w:rPr>
+            </w:pPr>
+          </w:p>
+        </w:tc>
+      </w:tr>
+      <w:tr>
+        <w:tc>
+          <w:tcPr>
+            <w:tcW w:w="10198" w:type="dxa"/>
+            <w:gridSpan w:val="2"/>
+          </w:tcPr>
+          <w:p>
+            <w:pPr>
+              <w:pStyle w:val="ListParagraph"/>
+              <w:numPr>
+                <w:ilvl w:val="0"/>
+                <w:numId w:val="1"/>
+              </w:numPr>
+              <w:jc w:val="both"/>
+              <w:rPr>
+                <w:rFonts w:ascii="Constantia" w:hAnsi="Constantia" w:cstheme="minorHAnsi"/>
+                <w:color w:val="000000" w:themeColor="text1"/>
+                <w:sz w:val="20"/>
+                <w:lang w:val="en-CA"/>
+              </w:rPr>
+            </w:pPr>
+            <w:r>
+              <w:rPr>
+                <w:rFonts w:ascii="Constantia" w:hAnsi="Constantia" w:cstheme="minorHAnsi"/>
+                <w:color w:val="000000" w:themeColor="text1"/>
+                <w:sz w:val="20"/>
+                <w:lang w:val="en-CA"/>
+              </w:rPr>
+              <w:t xml:space="preserve">Developed and delivered curriculum for </w:t>
+            </w:r>
+            <w:r>
+              <w:rPr>
+                <w:rFonts w:ascii="Constantia" w:hAnsi="Constantia" w:cstheme="minorHAnsi"/>
+                <w:color w:val="000000" w:themeColor="text1"/>
+                <w:sz w:val="20"/>
+                <w:lang w:val="en-CA"/>
+              </w:rPr>
+              <w:t>English language</w:t>
+            </w:r>
+            <w:r>
+              <w:rPr>
+                <w:rFonts w:ascii="Constantia" w:hAnsi="Constantia" w:cstheme="minorHAnsi"/>
+                <w:color w:val="000000" w:themeColor="text1"/>
+                <w:sz w:val="20"/>
+                <w:lang w:val="en-CA"/>
+              </w:rPr>
+              <w:t xml:space="preserve"> Courses</w:t>
+            </w:r>
+          </w:p>
+          <w:p>
+            <w:pPr>
+              <w:pStyle w:val="ListParagraph"/>
+              <w:numPr>
+                <w:ilvl w:val="0"/>
+                <w:numId w:val="1"/>
+              </w:numPr>
+              <w:jc w:val="both"/>
+              <w:rPr>
+                <w:rFonts w:ascii="Constantia" w:hAnsi="Constantia" w:cstheme="minorHAnsi"/>
+                <w:color w:val="000000" w:themeColor="text1"/>
+                <w:sz w:val="20"/>
+                <w:lang w:val="en-CA"/>
+              </w:rPr>
+            </w:pPr>
+            <w:r>
+              <w:rPr>
+                <w:rFonts w:ascii="Constantia" w:hAnsi="Constantia" w:cstheme="minorHAnsi"/>
+                <w:color w:val="000000" w:themeColor="text1"/>
+                <w:sz w:val="20"/>
+                <w:lang w:val="en-CA"/>
+              </w:rPr>
+              <w:t xml:space="preserve">Courses taught: </w:t>
+            </w:r>
+            <w:r>
+              <w:rPr>
+                <w:rFonts w:ascii="Constantia" w:hAnsi="Constantia" w:cstheme="minorHAnsi"/>
+                <w:color w:val="000000" w:themeColor="text1"/>
+                <w:sz w:val="20"/>
+                <w:lang w:val="en-CA"/>
+              </w:rPr>
+              <w:t>Various Basic, Intermediate and Advanced English courses</w:t>
+            </w:r>
+          </w:p>
+        </w:tc>
+      </w:tr>
+    </w:tbl>
+    <w:p>
+      <w:pPr>
+        <w:rPr>
+          <w:rFonts w:ascii="Constantia" w:hAnsi="Constantia" w:cstheme="minorHAnsi"/>
+          <w:b/>
+          <w:color w:val="2E74B5" w:themeColor="accent5" w:themeShade="BF"/>
+          <w:sz w:val="21"/>
+          <w:szCs w:val="26"/>
+        </w:rPr>
+      </w:pPr>
+    </w:p>
     <w:p>
       <w:pPr>
         <w:rPr>
@@ -3793,7 +5068,7 @@
           <w:sz w:val="20"/>
           <w:szCs w:val="20"/>
         </w:rPr>
-        <w:t xml:space="preserve">, </w:t>
+        <w:t xml:space="preserve"> </w:t>
       </w:r>
       <w:r>
         <w:rPr>
@@ -3854,16 +5129,6 @@
       <w:r>
         <w:rPr>
           <w:rFonts w:ascii="Constantia" w:hAnsi="Constantia"/>
-          <w:b/>
-          <w:bCs/>
-          <w:sz w:val="20"/>
-          <w:szCs w:val="20"/>
-        </w:rPr>
-        <w:t>,</w:t>
-      </w:r>
-      <w:r>
-        <w:rPr>
-          <w:rFonts w:ascii="Constantia" w:hAnsi="Constantia"/>
           <w:sz w:val="20"/>
           <w:szCs w:val="20"/>
         </w:rPr>
@@ -3964,10 +5229,51 @@
       <w:r>
         <w:rPr>
           <w:rFonts w:ascii="Constantia" w:hAnsi="Constantia"/>
-          <w:sz w:val="20"/>
-          <w:szCs w:val="20"/>
-        </w:rPr>
-        <w:t>. Presented to the team of researchers who c</w:t>
+          <w:bCs/>
+          <w:sz w:val="20"/>
+          <w:szCs w:val="20"/>
+        </w:rPr>
+        <w:t>,</w:t>
+      </w:r>
+      <w:r>
+        <w:rPr>
+          <w:rFonts w:ascii="Constantia" w:hAnsi="Constantia"/>
+          <w:sz w:val="20"/>
+          <w:szCs w:val="20"/>
+        </w:rPr>
+        <w:t xml:space="preserve"> </w:t>
+      </w:r>
+      <w:r>
+        <w:rPr>
+          <w:rFonts w:ascii="Constantia" w:hAnsi="Constantia"/>
+          <w:sz w:val="20"/>
+          <w:szCs w:val="20"/>
+        </w:rPr>
+        <w:t>p</w:t>
+      </w:r>
+      <w:r>
+        <w:rPr>
+          <w:rFonts w:ascii="Constantia" w:hAnsi="Constantia"/>
+          <w:sz w:val="20"/>
+          <w:szCs w:val="20"/>
+        </w:rPr>
+        <w:t xml:space="preserve">resented to the team </w:t>
+      </w:r>
+      <w:r>
+        <w:rPr>
+          <w:rFonts w:ascii="Constantia" w:hAnsi="Constantia"/>
+          <w:sz w:val="20"/>
+          <w:szCs w:val="20"/>
+        </w:rPr>
+        <w:t xml:space="preserve">that </w:t>
+      </w:r>
+      <w:r>
+        <w:rPr>
+          <w:rFonts w:ascii="Constantia" w:hAnsi="Constantia"/>
+          <w:sz w:val="20"/>
+          <w:szCs w:val="20"/>
+        </w:rPr>
+        <w:t>c</w:t>
       </w:r>
       <w:r>
         <w:rPr>
@@ -4046,8 +5352,18 @@
           <w:sz w:val="20"/>
           <w:szCs w:val="20"/>
         </w:rPr>
-        <w:t>VII Ibero</w:t>
-      </w:r>
+        <w:t xml:space="preserve">VII </w:t>
+      </w:r>
+      <w:proofErr w:type="spellStart"/>
+      <w:r>
+        <w:rPr>
+          <w:rFonts w:ascii="Constantia" w:hAnsi="Constantia"/>
+          <w:sz w:val="20"/>
+          <w:szCs w:val="20"/>
+        </w:rPr>
+        <w:t>Ibero</w:t>
+      </w:r>
+      <w:proofErr w:type="spellEnd"/>
       <w:r>
         <w:rPr>
           <w:rFonts w:ascii="Constantia" w:hAnsi="Constantia"/>
@@ -4062,7 +5378,7 @@
           <w:sz w:val="20"/>
           <w:szCs w:val="20"/>
         </w:rPr>
-        <w:t>merican Physics Olympiads (</w:t>
+        <w:t>merican Physics Olympiad (</w:t>
       </w:r>
       <w:r>
         <w:rPr>
@@ -4160,15 +5476,31 @@
           <w:sz w:val="20"/>
           <w:szCs w:val="20"/>
         </w:rPr>
-        <w:t>National Physics Olympiads (</w:t>
-      </w:r>
-      <w:r>
-        <w:rPr>
-          <w:rFonts w:ascii="Constantia" w:hAnsi="Constantia"/>
-          <w:sz w:val="20"/>
-          <w:szCs w:val="20"/>
-        </w:rPr>
-        <w:t xml:space="preserve">Mexico </w:t>
+        <w:t>National Physics Olympiad (</w:t>
+      </w:r>
+      <w:r>
+        <w:rPr>
+          <w:rFonts w:ascii="Constantia" w:hAnsi="Constantia"/>
+          <w:sz w:val="20"/>
+          <w:szCs w:val="20"/>
+        </w:rPr>
+        <w:t>Mexico</w:t>
+      </w:r>
+      <w:r>
+        <w:rPr>
+          <w:rFonts w:ascii="Constantia" w:hAnsi="Constantia"/>
+          <w:sz w:val="20"/>
+          <w:szCs w:val="20"/>
+        </w:rPr>
+        <w:t>,</w:t>
+      </w:r>
+      <w:r>
+        <w:rPr>
+          <w:rFonts w:ascii="Constantia" w:hAnsi="Constantia"/>
+          <w:sz w:val="20"/>
+          <w:szCs w:val="20"/>
+        </w:rPr>
+        <w:t xml:space="preserve"> </w:t>
       </w:r>
       <w:r>
         <w:rPr>
@@ -4281,7 +5613,7 @@
           <w:numId w:val="7"/>
         </w:numPr>
       </w:pPr>
-      <w:hyperlink r:id="rId8" w:history="1">
+      <w:hyperlink r:id="rId9" w:history="1">
         <w:r>
           <w:rPr>
             <w:rStyle w:val="Hyperlink"/>
@@ -4357,7 +5689,7 @@
           <w:szCs w:val="20"/>
         </w:rPr>
       </w:pPr>
-      <w:hyperlink r:id="rId9" w:history="1">
+      <w:hyperlink r:id="rId10" w:history="1">
         <w:r>
           <w:rPr>
             <w:rStyle w:val="Hyperlink"/>
@@ -4403,7 +5735,7 @@
           <w:szCs w:val="20"/>
         </w:rPr>
       </w:pPr>
-      <w:hyperlink r:id="rId10" w:history="1">
+      <w:hyperlink r:id="rId11" w:history="1">
         <w:r>
           <w:rPr>
             <w:rStyle w:val="Hyperlink"/>
@@ -4491,7 +5823,7 @@
           <w:szCs w:val="20"/>
         </w:rPr>
       </w:pPr>
-      <w:hyperlink r:id="rId11" w:history="1">
+      <w:hyperlink r:id="rId12" w:history="1">
         <w:r>
           <w:rPr>
             <w:rStyle w:val="Hyperlink"/>
@@ -4594,7 +5926,7 @@
           <w:szCs w:val="20"/>
         </w:rPr>
       </w:pPr>
-      <w:hyperlink r:id="rId12" w:history="1">
+      <w:hyperlink r:id="rId13" w:history="1">
         <w:r>
           <w:rPr>
             <w:rStyle w:val="Hyperlink"/>
@@ -4685,7 +6017,7 @@
           <w:szCs w:val="20"/>
         </w:rPr>
       </w:pPr>
-      <w:hyperlink r:id="rId13" w:history="1">
+      <w:hyperlink r:id="rId14" w:history="1">
         <w:r>
           <w:rPr>
             <w:rStyle w:val="Hyperlink"/>
@@ -4783,7 +6115,7 @@
           <w:szCs w:val="20"/>
         </w:rPr>
       </w:pPr>
-      <w:hyperlink r:id="rId14" w:history="1">
+      <w:hyperlink r:id="rId15" w:history="1">
         <w:r>
           <w:rPr>
             <w:rStyle w:val="Hyperlink"/>
@@ -4889,7 +6221,7 @@
           <w:szCs w:val="20"/>
         </w:rPr>
       </w:pPr>
-      <w:hyperlink r:id="rId15" w:history="1">
+      <w:hyperlink r:id="rId16" w:history="1">
         <w:r>
           <w:rPr>
             <w:rStyle w:val="Hyperlink"/>
@@ -4942,7 +6274,7 @@
           <w:szCs w:val="20"/>
         </w:rPr>
       </w:pPr>
-      <w:hyperlink r:id="rId16" w:history="1">
+      <w:hyperlink r:id="rId17" w:history="1">
         <w:r>
           <w:rPr>
             <w:rStyle w:val="Hyperlink"/>
@@ -4995,7 +6327,7 @@
           <w:szCs w:val="20"/>
         </w:rPr>
       </w:pPr>
-      <w:hyperlink r:id="rId17" w:history="1">
+      <w:hyperlink r:id="rId18" w:history="1">
         <w:r>
           <w:rPr>
             <w:rStyle w:val="Hyperlink"/>
@@ -5048,7 +6380,7 @@
           <w:szCs w:val="20"/>
         </w:rPr>
       </w:pPr>
-      <w:hyperlink r:id="rId18" w:history="1">
+      <w:hyperlink r:id="rId19" w:history="1">
         <w:r>
           <w:rPr>
             <w:rStyle w:val="Hyperlink"/>
@@ -5101,7 +6433,7 @@
           <w:szCs w:val="20"/>
         </w:rPr>
       </w:pPr>
-      <w:hyperlink r:id="rId19" w:history="1">
+      <w:hyperlink r:id="rId20" w:history="1">
         <w:r>
           <w:rPr>
             <w:rStyle w:val="Hyperlink"/>
@@ -5154,7 +6486,7 @@
           <w:szCs w:val="20"/>
         </w:rPr>
       </w:pPr>
-      <w:hyperlink r:id="rId20" w:history="1">
+      <w:hyperlink r:id="rId21" w:history="1">
         <w:r>
           <w:rPr>
             <w:rStyle w:val="Hyperlink"/>
@@ -5236,6 +6568,7 @@
           <w:sz w:val="20"/>
           <w:szCs w:val="20"/>
         </w:rPr>
+        <w:lastRenderedPageBreak/>
         <w:t>First M87 EHT Results (</w:t>
       </w:r>
       <w:r>
@@ -5274,7 +6607,7 @@
           <w:szCs w:val="20"/>
         </w:rPr>
       </w:pPr>
-      <w:hyperlink r:id="rId21" w:history="1">
+      <w:hyperlink r:id="rId22" w:history="1">
         <w:r>
           <w:rPr>
             <w:rStyle w:val="Hyperlink"/>
@@ -5356,7 +6689,7 @@
           <w:szCs w:val="20"/>
         </w:rPr>
       </w:pPr>
-      <w:hyperlink r:id="rId22" w:history="1">
+      <w:hyperlink r:id="rId23" w:history="1">
         <w:r>
           <w:rPr>
             <w:rStyle w:val="Hyperlink"/>
@@ -5457,7 +6790,7 @@
           <w:szCs w:val="20"/>
         </w:rPr>
       </w:pPr>
-      <w:hyperlink r:id="rId23" w:history="1">
+      <w:hyperlink r:id="rId24" w:history="1">
         <w:r>
           <w:rPr>
             <w:rStyle w:val="Hyperlink"/>
@@ -5549,7 +6882,7 @@
           <w:szCs w:val="20"/>
         </w:rPr>
       </w:pPr>
-      <w:hyperlink r:id="rId24" w:history="1">
+      <w:hyperlink r:id="rId25" w:history="1">
         <w:r>
           <w:rPr>
             <w:rStyle w:val="Hyperlink"/>
@@ -5650,7 +6983,7 @@
           <w:szCs w:val="20"/>
         </w:rPr>
       </w:pPr>
-      <w:hyperlink r:id="rId25" w:history="1">
+      <w:hyperlink r:id="rId26" w:history="1">
         <w:r>
           <w:rPr>
             <w:rStyle w:val="Hyperlink"/>
@@ -5752,7 +7085,7 @@
           <w:szCs w:val="20"/>
         </w:rPr>
       </w:pPr>
-      <w:hyperlink r:id="rId26" w:history="1">
+      <w:hyperlink r:id="rId27" w:history="1">
         <w:r>
           <w:rPr>
             <w:rStyle w:val="Hyperlink"/>
@@ -5821,7 +7154,7 @@
           <w:szCs w:val="20"/>
         </w:rPr>
       </w:pPr>
-      <w:hyperlink r:id="rId27" w:history="1">
+      <w:hyperlink r:id="rId28" w:history="1">
         <w:r>
           <w:rPr>
             <w:rStyle w:val="Hyperlink"/>
@@ -5922,7 +7255,7 @@
           <w:szCs w:val="20"/>
         </w:rPr>
       </w:pPr>
-      <w:hyperlink r:id="rId28" w:history="1">
+      <w:hyperlink r:id="rId29" w:history="1">
         <w:r>
           <w:rPr>
             <w:rStyle w:val="Hyperlink"/>
@@ -5930,25 +7263,7 @@
             <w:sz w:val="20"/>
             <w:szCs w:val="20"/>
           </w:rPr>
-          <w:t>VIII. Ma</w:t>
-        </w:r>
-        <w:r>
-          <w:rPr>
-            <w:rStyle w:val="Hyperlink"/>
-            <w:rFonts w:ascii="Constantia" w:hAnsi="Constantia"/>
-            <w:sz w:val="20"/>
-            <w:szCs w:val="20"/>
-          </w:rPr>
-          <w:t>g</w:t>
-        </w:r>
-        <w:r>
-          <w:rPr>
-            <w:rStyle w:val="Hyperlink"/>
-            <w:rFonts w:ascii="Constantia" w:hAnsi="Constantia"/>
-            <w:sz w:val="20"/>
-            <w:szCs w:val="20"/>
-          </w:rPr>
-          <w:t>netic Field Structure near The Event Horizon</w:t>
+          <w:t>VIII. Magnetic Field Structure near The Event Horizon</w:t>
         </w:r>
       </w:hyperlink>
       <w:r>
@@ -6042,7 +7357,7 @@
           <w:szCs w:val="20"/>
         </w:rPr>
       </w:pPr>
-      <w:hyperlink r:id="rId29" w:history="1">
+      <w:hyperlink r:id="rId30" w:history="1">
         <w:r>
           <w:rPr>
             <w:rStyle w:val="Hyperlink"/>
@@ -6051,47 +7366,7 @@
             <w:sz w:val="20"/>
             <w:szCs w:val="20"/>
           </w:rPr>
-          <w:t xml:space="preserve">X. </w:t>
-        </w:r>
-        <w:r>
-          <w:rPr>
-            <w:rStyle w:val="Hyperlink"/>
-            <w:rFonts w:ascii="Constantia" w:hAnsi="Constantia"/>
-            <w:iCs/>
-            <w:sz w:val="20"/>
-            <w:szCs w:val="20"/>
-          </w:rPr>
-          <w:t>D</w:t>
-        </w:r>
-        <w:r>
-          <w:rPr>
-            <w:rStyle w:val="Hyperlink"/>
-            <w:rFonts w:ascii="Constantia" w:hAnsi="Constantia"/>
-            <w:iCs/>
-            <w:sz w:val="20"/>
-            <w:szCs w:val="20"/>
-          </w:rPr>
-          <w:t>etection of Near-horizon Circ</w:t>
-        </w:r>
-        <w:r>
-          <w:rPr>
-            <w:rStyle w:val="Hyperlink"/>
-            <w:rFonts w:ascii="Constantia" w:hAnsi="Constantia"/>
-            <w:iCs/>
-            <w:sz w:val="20"/>
-            <w:szCs w:val="20"/>
-          </w:rPr>
-          <w:t>u</w:t>
-        </w:r>
-        <w:r>
-          <w:rPr>
-            <w:rStyle w:val="Hyperlink"/>
-            <w:rFonts w:ascii="Constantia" w:hAnsi="Constantia"/>
-            <w:iCs/>
-            <w:sz w:val="20"/>
-            <w:szCs w:val="20"/>
-          </w:rPr>
-          <w:t>lar Polarization</w:t>
+          <w:t>X. Detection of Near-horizon Circular Polarization</w:t>
         </w:r>
       </w:hyperlink>
       <w:r>
@@ -6176,34 +7451,6 @@
           <w:szCs w:val="20"/>
         </w:rPr>
         <w:t>in INSPIRE (</w:t>
-      </w:r>
-      <w:hyperlink r:id="rId30" w:history="1">
-        <w:r>
-          <w:rPr>
-            <w:rStyle w:val="Hyperlink"/>
-            <w:rFonts w:ascii="Constantia" w:hAnsi="Constantia"/>
-            <w:sz w:val="20"/>
-            <w:szCs w:val="20"/>
-          </w:rPr>
-          <w:t>her</w:t>
-        </w:r>
-        <w:r>
-          <w:rPr>
-            <w:rStyle w:val="Hyperlink"/>
-            <w:rFonts w:ascii="Constantia" w:hAnsi="Constantia"/>
-            <w:sz w:val="20"/>
-            <w:szCs w:val="20"/>
-          </w:rPr>
-          <w:t>e</w:t>
-        </w:r>
-      </w:hyperlink>
-      <w:r>
-        <w:rPr>
-          <w:rFonts w:ascii="Constantia" w:hAnsi="Constantia"/>
-          <w:sz w:val="20"/>
-          <w:szCs w:val="20"/>
-        </w:rPr>
-        <w:t>) and Google Scholar (</w:t>
       </w:r>
       <w:hyperlink r:id="rId31" w:history="1">
         <w:r>
@@ -6222,6 +7469,25 @@
           <w:sz w:val="20"/>
           <w:szCs w:val="20"/>
         </w:rPr>
+        <w:t>) and Google Scholar (</w:t>
+      </w:r>
+      <w:hyperlink r:id="rId32" w:history="1">
+        <w:r>
+          <w:rPr>
+            <w:rStyle w:val="Hyperlink"/>
+            <w:rFonts w:ascii="Constantia" w:hAnsi="Constantia"/>
+            <w:sz w:val="20"/>
+            <w:szCs w:val="20"/>
+          </w:rPr>
+          <w:t>here</w:t>
+        </w:r>
+      </w:hyperlink>
+      <w:r>
+        <w:rPr>
+          <w:rFonts w:ascii="Constantia" w:hAnsi="Constantia"/>
+          <w:sz w:val="20"/>
+          <w:szCs w:val="20"/>
+        </w:rPr>
         <w:t>)</w:t>
       </w:r>
       <w:r>
@@ -6256,7 +7522,7 @@
     </w:p>
     <w:sectPr>
       <w:pgSz w:w="12240" w:h="15840"/>
-      <w:pgMar w:top="851" w:right="851" w:bottom="851" w:left="851" w:header="709" w:footer="709" w:gutter="0"/>
+      <w:pgMar w:top="737" w:right="851" w:bottom="851" w:left="851" w:header="709" w:footer="709" w:gutter="0"/>
       <w:cols w:space="708"/>
       <w:docGrid w:linePitch="360"/>
     </w:sectPr>
@@ -6265,7 +7531,7 @@
 </file>
 
 <file path=word/numbering.xml><?xml version="1.0" encoding="utf-8"?>
-<w:numbering xmlns:wpc="http://schemas.microsoft.com/office/word/2010/wordprocessingCanvas" xmlns:cx="http://schemas.microsoft.com/office/drawing/2014/chartex" xmlns:cx1="http://schemas.microsoft.com/office/drawing/2015/9/8/chartex" xmlns:cx2="http://schemas.microsoft.com/office/drawing/2015/10/21/chartex" xmlns:cx3="http://schemas.microsoft.com/office/drawing/2016/5/9/chartex" xmlns:cx4="http://schemas.microsoft.com/office/drawing/2016/5/10/chartex" xmlns:cx5="http://schemas.microsoft.com/office/drawing/2016/5/11/chartex" xmlns:cx6="http://schemas.microsoft.com/office/drawing/2016/5/12/chartex" xmlns:cx7="http://schemas.microsoft.com/office/drawing/2016/5/13/chartex" xmlns:cx8="http://schemas.microsoft.com/office/drawing/2016/5/14/chartex" xmlns:mc="http://schemas.openxmlformats.org/markup-compatibility/2006" xmlns:aink="http://schemas.microsoft.com/office/drawing/2016/ink" xmlns:am3d="http://schemas.microsoft.com/office/drawing/2017/model3d" xmlns:o="urn:schemas-microsoft-com:office:office" xmlns:oel="http://schemas.microsoft.com/office/2019/extlst" xmlns:r="http://schemas.openxmlformats.org/officeDocument/2006/relationships" xmlns:m="http://schemas.openxmlformats.org/officeDocument/2006/math" xmlns:v="urn:schemas-microsoft-com:vml" xmlns:wp14="http://schemas.microsoft.com/office/word/2010/wordprocessingDrawing" xmlns:wp="http://schemas.openxmlformats.org/drawingml/2006/wordprocessingDrawing" xmlns:w10="urn:schemas-microsoft-com:office:word" xmlns:w="http://schemas.openxmlformats.org/wordprocessingml/2006/main" xmlns:w14="http://schemas.microsoft.com/office/word/2010/wordml" xmlns:w15="http://schemas.microsoft.com/office/word/2012/wordml" xmlns:w16cex="http://schemas.microsoft.com/office/word/2018/wordml/cex" xmlns:w16cid="http://schemas.microsoft.com/office/word/2016/wordml/cid" xmlns:w16="http://schemas.microsoft.com/office/word/2018/wordml" xmlns:w16sdtdh="http://schemas.microsoft.com/office/word/2020/wordml/sdtdatahash" xmlns:w16se="http://schemas.microsoft.com/office/word/2015/wordml/symex" xmlns:wpg="http://schemas.microsoft.com/office/word/2010/wordprocessingGroup" xmlns:wpi="http://schemas.microsoft.com/office/word/2010/wordprocessingInk" xmlns:wne="http://schemas.microsoft.com/office/word/2006/wordml" xmlns:wps="http://schemas.microsoft.com/office/word/2010/wordprocessingShape" mc:Ignorable="w14 w15 w16se w16cid w16 w16cex w16sdtdh wp14">
+<w:numbering xmlns:wpc="http://schemas.microsoft.com/office/word/2010/wordprocessingCanvas" xmlns:cx="http://schemas.microsoft.com/office/drawing/2014/chartex" xmlns:cx1="http://schemas.microsoft.com/office/drawing/2015/9/8/chartex" xmlns:cx2="http://schemas.microsoft.com/office/drawing/2015/10/21/chartex" xmlns:cx3="http://schemas.microsoft.com/office/drawing/2016/5/9/chartex" xmlns:cx4="http://schemas.microsoft.com/office/drawing/2016/5/10/chartex" xmlns:cx5="http://schemas.microsoft.com/office/drawing/2016/5/11/chartex" xmlns:cx6="http://schemas.microsoft.com/office/drawing/2016/5/12/chartex" xmlns:cx7="http://schemas.microsoft.com/office/drawing/2016/5/13/chartex" xmlns:cx8="http://schemas.microsoft.com/office/drawing/2016/5/14/chartex" xmlns:mc="http://schemas.openxmlformats.org/markup-compatibility/2006" xmlns:aink="http://schemas.microsoft.com/office/drawing/2016/ink" xmlns:am3d="http://schemas.microsoft.com/office/drawing/2017/model3d" xmlns:o="urn:schemas-microsoft-com:office:office" xmlns:oel="http://schemas.microsoft.com/office/2019/extlst" xmlns:r="http://schemas.openxmlformats.org/officeDocument/2006/relationships" xmlns:m="http://schemas.openxmlformats.org/officeDocument/2006/math" xmlns:v="urn:schemas-microsoft-com:vml" xmlns:wp14="http://schemas.microsoft.com/office/word/2010/wordprocessingDrawing" xmlns:wp="http://schemas.openxmlformats.org/drawingml/2006/wordprocessingDrawing" xmlns:w10="urn:schemas-microsoft-com:office:word" xmlns:w="http://schemas.openxmlformats.org/wordprocessingml/2006/main" xmlns:w14="http://schemas.microsoft.com/office/word/2010/wordml" xmlns:w15="http://schemas.microsoft.com/office/word/2012/wordml" xmlns:w16cex="http://schemas.microsoft.com/office/word/2018/wordml/cex" xmlns:w16cid="http://schemas.microsoft.com/office/word/2016/wordml/cid" xmlns:w16="http://schemas.microsoft.com/office/word/2018/wordml" xmlns:w16du="http://schemas.microsoft.com/office/word/2023/wordml/word16du" xmlns:w16sdtdh="http://schemas.microsoft.com/office/word/2020/wordml/sdtdatahash" xmlns:w16se="http://schemas.microsoft.com/office/word/2015/wordml/symex" xmlns:wpg="http://schemas.microsoft.com/office/word/2010/wordprocessingGroup" xmlns:wpi="http://schemas.microsoft.com/office/word/2010/wordprocessingInk" xmlns:wne="http://schemas.microsoft.com/office/word/2006/wordml" xmlns:wps="http://schemas.microsoft.com/office/word/2010/wordprocessingShape" mc:Ignorable="w14 w15 w16se w16cid w16 w16cex w16sdtdh w16du wp14">
   <w:numPicBullet w:numPicBulletId="0">
     <w:pict>
       <v:shapetype id="_x0000_t75" coordsize="21600,21600" o:spt="75" o:preferrelative="t" path="m@4@5l@4@11@9@11@9@5xe" filled="f" stroked="f">
@@ -6287,7 +7553,7 @@
         <v:path o:extrusionok="f" gradientshapeok="t" o:connecttype="rect"/>
         <o:lock v:ext="edit" aspectratio="t"/>
       </v:shapetype>
-      <v:shape id="_x0000_i1148" type="#_x0000_t75" style="width:156pt;height:2in;visibility:visible;mso-wrap-style:square" o:bullet="t">
+      <v:shape id="_x0000_i1084" type="#_x0000_t75" style="width:156pt;height:2in;visibility:visible;mso-wrap-style:square" o:bullet="t">
         <v:imagedata r:id="rId1" o:title="" cropright="4658f"/>
         <o:lock v:ext="edit" aspectratio="f"/>
       </v:shape>
@@ -8207,7 +9473,7 @@
 </file>
 
 <file path=word/styles.xml><?xml version="1.0" encoding="utf-8"?>
-<w:styles xmlns:mc="http://schemas.openxmlformats.org/markup-compatibility/2006" xmlns:r="http://schemas.openxmlformats.org/officeDocument/2006/relationships" xmlns:w="http://schemas.openxmlformats.org/wordprocessingml/2006/main" xmlns:w14="http://schemas.microsoft.com/office/word/2010/wordml" xmlns:w15="http://schemas.microsoft.com/office/word/2012/wordml" xmlns:w16cex="http://schemas.microsoft.com/office/word/2018/wordml/cex" xmlns:w16cid="http://schemas.microsoft.com/office/word/2016/wordml/cid" xmlns:w16="http://schemas.microsoft.com/office/word/2018/wordml" xmlns:w16sdtdh="http://schemas.microsoft.com/office/word/2020/wordml/sdtdatahash" xmlns:w16se="http://schemas.microsoft.com/office/word/2015/wordml/symex" mc:Ignorable="w14 w15 w16se w16cid w16 w16cex w16sdtdh">
+<w:styles xmlns:mc="http://schemas.openxmlformats.org/markup-compatibility/2006" xmlns:r="http://schemas.openxmlformats.org/officeDocument/2006/relationships" xmlns:w="http://schemas.openxmlformats.org/wordprocessingml/2006/main" xmlns:w14="http://schemas.microsoft.com/office/word/2010/wordml" xmlns:w15="http://schemas.microsoft.com/office/word/2012/wordml" xmlns:w16cex="http://schemas.microsoft.com/office/word/2018/wordml/cex" xmlns:w16cid="http://schemas.microsoft.com/office/word/2016/wordml/cid" xmlns:w16="http://schemas.microsoft.com/office/word/2018/wordml" xmlns:w16du="http://schemas.microsoft.com/office/word/2023/wordml/word16du" xmlns:w16sdtdh="http://schemas.microsoft.com/office/word/2020/wordml/sdtdatahash" xmlns:w16se="http://schemas.microsoft.com/office/word/2015/wordml/symex" mc:Ignorable="w14 w15 w16se w16cid w16 w16cex w16sdtdh w16du">
   <w:docDefaults>
     <w:rPrDefault>
       <w:rPr>
@@ -8627,7 +9893,6 @@
   <w:style w:type="character" w:default="1" w:styleId="DefaultParagraphFont">
     <w:name w:val="Default Paragraph Font"/>
     <w:uiPriority w:val="1"/>
-    <w:semiHidden/>
     <w:unhideWhenUsed/>
   </w:style>
   <w:style w:type="table" w:default="1" w:styleId="TableNormal">

</xml_diff>